<commit_message>
add path arguments to replace abslute paths
</commit_message>
<xml_diff>
--- a/tutorial for GP-SWAT.docx
+++ b/tutorial for GP-SWAT.docx
@@ -1,6 +1,6 @@
 
 <file path=word/document.xml><?xml version="1.0" encoding="utf-8"?>
-<w:document xmlns:wpc="http://schemas.microsoft.com/office/word/2010/wordprocessingCanvas" xmlns:mc="http://schemas.openxmlformats.org/markup-compatibility/2006" xmlns:o="urn:schemas-microsoft-com:office:office" xmlns:r="http://schemas.openxmlformats.org/officeDocument/2006/relationships" xmlns:m="http://schemas.openxmlformats.org/officeDocument/2006/math" xmlns:v="urn:schemas-microsoft-com:vml" xmlns:wp14="http://schemas.microsoft.com/office/word/2010/wordprocessingDrawing" xmlns:wp="http://schemas.openxmlformats.org/drawingml/2006/wordprocessingDrawing" xmlns:w10="urn:schemas-microsoft-com:office:word" xmlns:w="http://schemas.openxmlformats.org/wordprocessingml/2006/main" xmlns:w14="http://schemas.microsoft.com/office/word/2010/wordml" xmlns:wpg="http://schemas.microsoft.com/office/word/2010/wordprocessingGroup" xmlns:wpi="http://schemas.microsoft.com/office/word/2010/wordprocessingInk" xmlns:wne="http://schemas.microsoft.com/office/word/2006/wordml" xmlns:wps="http://schemas.microsoft.com/office/word/2010/wordprocessingShape" mc:Ignorable="w14 wp14">
+<w:document xmlns:wpc="http://schemas.microsoft.com/office/word/2010/wordprocessingCanvas" xmlns:cx="http://schemas.microsoft.com/office/drawing/2014/chartex" xmlns:cx1="http://schemas.microsoft.com/office/drawing/2015/9/8/chartex" xmlns:cx2="http://schemas.microsoft.com/office/drawing/2015/10/21/chartex" xmlns:cx3="http://schemas.microsoft.com/office/drawing/2016/5/9/chartex" xmlns:cx4="http://schemas.microsoft.com/office/drawing/2016/5/10/chartex" xmlns:cx5="http://schemas.microsoft.com/office/drawing/2016/5/11/chartex" xmlns:cx6="http://schemas.microsoft.com/office/drawing/2016/5/12/chartex" xmlns:cx7="http://schemas.microsoft.com/office/drawing/2016/5/13/chartex" xmlns:cx8="http://schemas.microsoft.com/office/drawing/2016/5/14/chartex" xmlns:mc="http://schemas.openxmlformats.org/markup-compatibility/2006" xmlns:aink="http://schemas.microsoft.com/office/drawing/2016/ink" xmlns:am3d="http://schemas.microsoft.com/office/drawing/2017/model3d" xmlns:o="urn:schemas-microsoft-com:office:office" xmlns:r="http://schemas.openxmlformats.org/officeDocument/2006/relationships" xmlns:m="http://schemas.openxmlformats.org/officeDocument/2006/math" xmlns:v="urn:schemas-microsoft-com:vml" xmlns:wp14="http://schemas.microsoft.com/office/word/2010/wordprocessingDrawing" xmlns:wp="http://schemas.openxmlformats.org/drawingml/2006/wordprocessingDrawing" xmlns:w10="urn:schemas-microsoft-com:office:word" xmlns:w="http://schemas.openxmlformats.org/wordprocessingml/2006/main" xmlns:w14="http://schemas.microsoft.com/office/word/2010/wordml" xmlns:w15="http://schemas.microsoft.com/office/word/2012/wordml" xmlns:w16cex="http://schemas.microsoft.com/office/word/2018/wordml/cex" xmlns:w16cid="http://schemas.microsoft.com/office/word/2016/wordml/cid" xmlns:w16="http://schemas.microsoft.com/office/word/2018/wordml" xmlns:w16sdtdh="http://schemas.microsoft.com/office/word/2020/wordml/sdtdatahash" xmlns:w16se="http://schemas.microsoft.com/office/word/2015/wordml/symex" xmlns:wpg="http://schemas.microsoft.com/office/word/2010/wordprocessingGroup" xmlns:wpi="http://schemas.microsoft.com/office/word/2010/wordprocessingInk" xmlns:wne="http://schemas.microsoft.com/office/word/2006/wordml" xmlns:wps="http://schemas.microsoft.com/office/word/2010/wordprocessingShape" mc:Ignorable="w14 w15 w16se w16cid w16 w16cex w16sdtdh wp14">
   <w:body>
     <w:p>
       <w:pPr>
@@ -99,29 +99,7 @@
           <w:szCs w:val="20"/>
           <w:lang w:val="x-none"/>
         </w:rPr>
-        <w:t xml:space="preserve"> to reduce the run time of SWAT model through a combination of model spatial decomposition and the graph-parallel </w:t>
-      </w:r>
-      <w:proofErr w:type="spellStart"/>
-      <w:r>
-        <w:rPr>
-          <w:rFonts w:ascii="Times New Roman" w:eastAsia="宋体" w:hAnsi="Times New Roman" w:cs="Times New Roman"/>
-          <w:kern w:val="0"/>
-          <w:sz w:val="22"/>
-          <w:szCs w:val="20"/>
-          <w:lang w:val="x-none"/>
-        </w:rPr>
-        <w:t>Pregel</w:t>
-      </w:r>
-      <w:proofErr w:type="spellEnd"/>
-      <w:r>
-        <w:rPr>
-          <w:rFonts w:ascii="Times New Roman" w:eastAsia="宋体" w:hAnsi="Times New Roman" w:cs="Times New Roman"/>
-          <w:kern w:val="0"/>
-          <w:sz w:val="22"/>
-          <w:szCs w:val="20"/>
-          <w:lang w:val="x-none"/>
-        </w:rPr>
-        <w:t xml:space="preserve"> algorithm. GP-SWAT consists of two components: a preprocessing program and a driver program. The preprocessing program is used to </w:t>
+        <w:t xml:space="preserve"> to reduce the run time of SWAT model through a combination of model spatial decomposition and the graph-parallel Pregel algorithm. GP-SWAT consists of two components: a preprocessing program and a driver program. The preprocessing program is used to </w:t>
       </w:r>
       <w:bookmarkStart w:id="4" w:name="OLE_LINK14"/>
       <w:bookmarkStart w:id="5" w:name="OLE_LINK15"/>
@@ -457,7 +435,7 @@
         </w:rPr>
         <w:t>, please refer to Spark document (</w:t>
       </w:r>
-      <w:hyperlink r:id="rId6" w:history="1">
+      <w:hyperlink r:id="rId5" w:history="1">
         <w:r>
           <w:rPr>
             <w:lang w:val="x-none"/>
@@ -577,7 +555,7 @@
         </w:rPr>
         <w:t>(</w:t>
       </w:r>
-      <w:hyperlink r:id="rId7" w:history="1">
+      <w:hyperlink r:id="rId6" w:history="1">
         <w:r>
           <w:rPr>
             <w:lang w:val="x-none"/>
@@ -600,7 +578,7 @@
       <w:pPr>
         <w:pStyle w:val="2"/>
         <w:rPr>
-          <w:rFonts w:ascii="Times New Roman" w:hAnsi="Times New Roman" w:cs="Times New Roman" w:hint="eastAsia"/>
+          <w:rFonts w:ascii="Times New Roman" w:hAnsi="Times New Roman" w:cs="Times New Roman"/>
           <w:sz w:val="22"/>
           <w:szCs w:val="22"/>
         </w:rPr>
@@ -734,7 +712,7 @@
         <w:spacing w:line="276" w:lineRule="auto"/>
         <w:ind w:firstLineChars="0"/>
         <w:rPr>
-          <w:rFonts w:ascii="Times New Roman" w:eastAsia="宋体" w:hAnsi="Times New Roman" w:cs="Times New Roman" w:hint="eastAsia"/>
+          <w:rFonts w:ascii="Times New Roman" w:eastAsia="宋体" w:hAnsi="Times New Roman" w:cs="Times New Roman"/>
           <w:kern w:val="0"/>
           <w:sz w:val="22"/>
           <w:szCs w:val="20"/>
@@ -845,7 +823,7 @@
         <w:spacing w:line="276" w:lineRule="auto"/>
         <w:ind w:firstLineChars="0"/>
         <w:rPr>
-          <w:rFonts w:ascii="Times New Roman" w:eastAsia="宋体" w:hAnsi="Times New Roman" w:cs="Times New Roman" w:hint="eastAsia"/>
+          <w:rFonts w:ascii="Times New Roman" w:eastAsia="宋体" w:hAnsi="Times New Roman" w:cs="Times New Roman"/>
           <w:kern w:val="0"/>
           <w:sz w:val="22"/>
           <w:szCs w:val="20"/>
@@ -931,7 +909,7 @@
         <w:spacing w:line="276" w:lineRule="auto"/>
         <w:ind w:firstLineChars="0"/>
         <w:rPr>
-          <w:rFonts w:ascii="Times New Roman" w:eastAsia="宋体" w:hAnsi="Times New Roman" w:cs="Times New Roman" w:hint="eastAsia"/>
+          <w:rFonts w:ascii="Times New Roman" w:eastAsia="宋体" w:hAnsi="Times New Roman" w:cs="Times New Roman"/>
           <w:kern w:val="0"/>
           <w:sz w:val="22"/>
           <w:szCs w:val="20"/>
@@ -994,7 +972,7 @@
         <w:spacing w:line="276" w:lineRule="auto"/>
         <w:ind w:left="439"/>
         <w:rPr>
-          <w:rFonts w:ascii="Times New Roman" w:eastAsia="宋体" w:hAnsi="Times New Roman" w:cs="Times New Roman" w:hint="eastAsia"/>
+          <w:rFonts w:ascii="Times New Roman" w:eastAsia="宋体" w:hAnsi="Times New Roman" w:cs="Times New Roman"/>
           <w:kern w:val="0"/>
           <w:sz w:val="22"/>
           <w:szCs w:val="20"/>
@@ -1006,16 +984,16 @@
         <w:spacing w:line="276" w:lineRule="auto"/>
         <w:ind w:left="439"/>
         <w:rPr>
-          <w:rFonts w:ascii="Times New Roman" w:eastAsia="宋体" w:hAnsi="Times New Roman" w:cs="Times New Roman" w:hint="eastAsia"/>
-          <w:kern w:val="0"/>
-          <w:sz w:val="22"/>
-          <w:szCs w:val="20"/>
-        </w:rPr>
-      </w:pPr>
-      <w:bookmarkStart w:id="35" w:name="OLE_LINK39"/>
-      <w:bookmarkStart w:id="36" w:name="OLE_LINK40"/>
-      <w:bookmarkStart w:id="37" w:name="OLE_LINK41"/>
-      <w:bookmarkStart w:id="38" w:name="OLE_LINK42"/>
+          <w:rFonts w:ascii="Times New Roman" w:eastAsia="宋体" w:hAnsi="Times New Roman" w:cs="Times New Roman"/>
+          <w:kern w:val="0"/>
+          <w:sz w:val="22"/>
+          <w:szCs w:val="20"/>
+        </w:rPr>
+      </w:pPr>
+      <w:bookmarkStart w:id="35" w:name="OLE_LINK41"/>
+      <w:bookmarkStart w:id="36" w:name="OLE_LINK42"/>
+      <w:bookmarkStart w:id="37" w:name="OLE_LINK39"/>
+      <w:bookmarkStart w:id="38" w:name="OLE_LINK40"/>
       <w:r>
         <w:rPr>
           <w:rFonts w:ascii="Times New Roman" w:eastAsia="宋体" w:hAnsi="Times New Roman" w:cs="Times New Roman" w:hint="eastAsia"/>
@@ -1054,7 +1032,7 @@
         <w:spacing w:line="276" w:lineRule="auto"/>
         <w:ind w:firstLineChars="0"/>
         <w:rPr>
-          <w:rFonts w:ascii="Times New Roman" w:eastAsia="宋体" w:hAnsi="Times New Roman" w:cs="Times New Roman" w:hint="eastAsia"/>
+          <w:rFonts w:ascii="Times New Roman" w:eastAsia="宋体" w:hAnsi="Times New Roman" w:cs="Times New Roman"/>
           <w:kern w:val="0"/>
           <w:sz w:val="22"/>
           <w:szCs w:val="20"/>
@@ -1136,7 +1114,7 @@
         <w:spacing w:line="276" w:lineRule="auto"/>
         <w:ind w:firstLineChars="0"/>
         <w:rPr>
-          <w:rFonts w:ascii="Times New Roman" w:eastAsia="宋体" w:hAnsi="Times New Roman" w:cs="Times New Roman" w:hint="eastAsia"/>
+          <w:rFonts w:ascii="Times New Roman" w:eastAsia="宋体" w:hAnsi="Times New Roman" w:cs="Times New Roman"/>
           <w:kern w:val="0"/>
           <w:sz w:val="22"/>
           <w:szCs w:val="20"/>
@@ -1191,7 +1169,7 @@
         <w:spacing w:line="276" w:lineRule="auto"/>
         <w:ind w:firstLineChars="0"/>
         <w:rPr>
-          <w:rFonts w:ascii="Times New Roman" w:eastAsia="宋体" w:hAnsi="Times New Roman" w:cs="Times New Roman" w:hint="eastAsia"/>
+          <w:rFonts w:ascii="Times New Roman" w:eastAsia="宋体" w:hAnsi="Times New Roman" w:cs="Times New Roman"/>
           <w:kern w:val="0"/>
           <w:sz w:val="22"/>
           <w:szCs w:val="20"/>
@@ -1244,47 +1222,29 @@
         <w:spacing w:line="276" w:lineRule="auto"/>
         <w:ind w:firstLineChars="0"/>
         <w:rPr>
-          <w:rFonts w:ascii="Times New Roman" w:eastAsia="宋体" w:hAnsi="Times New Roman" w:cs="Times New Roman" w:hint="eastAsia"/>
-          <w:kern w:val="0"/>
-          <w:sz w:val="22"/>
-          <w:szCs w:val="20"/>
-        </w:rPr>
-      </w:pPr>
-      <w:r>
-        <w:rPr>
-          <w:rFonts w:ascii="Times New Roman" w:eastAsia="宋体" w:hAnsi="Times New Roman" w:cs="Times New Roman" w:hint="eastAsia"/>
-          <w:kern w:val="0"/>
-          <w:sz w:val="22"/>
-          <w:szCs w:val="20"/>
-        </w:rPr>
-        <w:t>B</w:t>
-      </w:r>
-      <w:r>
-        <w:rPr>
-          <w:rFonts w:ascii="Times New Roman" w:eastAsia="宋体" w:hAnsi="Times New Roman" w:cs="Times New Roman" w:hint="eastAsia"/>
-          <w:kern w:val="0"/>
-          <w:sz w:val="22"/>
-          <w:szCs w:val="20"/>
-        </w:rPr>
-        <w:t>atch process file</w:t>
-      </w:r>
-      <w:r>
-        <w:rPr>
-          <w:rFonts w:ascii="Times New Roman" w:eastAsia="宋体" w:hAnsi="Times New Roman" w:cs="Times New Roman"/>
-          <w:kern w:val="0"/>
-          <w:sz w:val="22"/>
-          <w:szCs w:val="20"/>
-        </w:rPr>
-        <w:t xml:space="preserve"> </w:t>
-      </w:r>
-      <w:r>
-        <w:rPr>
-          <w:rFonts w:ascii="Times New Roman" w:eastAsia="宋体" w:hAnsi="Times New Roman" w:cs="Times New Roman"/>
-          <w:kern w:val="0"/>
-          <w:sz w:val="22"/>
-          <w:szCs w:val="20"/>
-        </w:rPr>
-        <w:t>“</w:t>
+          <w:rFonts w:ascii="Times New Roman" w:eastAsia="宋体" w:hAnsi="Times New Roman" w:cs="Times New Roman"/>
+          <w:kern w:val="0"/>
+          <w:sz w:val="22"/>
+          <w:szCs w:val="20"/>
+        </w:rPr>
+      </w:pPr>
+      <w:r>
+        <w:rPr>
+          <w:rFonts w:ascii="Times New Roman" w:eastAsia="宋体" w:hAnsi="Times New Roman" w:cs="Times New Roman" w:hint="eastAsia"/>
+          <w:kern w:val="0"/>
+          <w:sz w:val="22"/>
+          <w:szCs w:val="20"/>
+        </w:rPr>
+        <w:t>Batch process file</w:t>
+      </w:r>
+      <w:r>
+        <w:rPr>
+          <w:rFonts w:ascii="Times New Roman" w:eastAsia="宋体" w:hAnsi="Times New Roman" w:cs="Times New Roman"/>
+          <w:kern w:val="0"/>
+          <w:sz w:val="22"/>
+          <w:szCs w:val="20"/>
+        </w:rPr>
+        <w:t xml:space="preserve"> “</w:t>
       </w:r>
       <w:r>
         <w:rPr>
@@ -1345,7 +1305,7 @@
         <w:spacing w:line="276" w:lineRule="auto"/>
         <w:ind w:firstLineChars="0"/>
         <w:rPr>
-          <w:rFonts w:ascii="Times New Roman" w:eastAsia="宋体" w:hAnsi="Times New Roman" w:cs="Times New Roman" w:hint="eastAsia"/>
+          <w:rFonts w:ascii="Times New Roman" w:eastAsia="宋体" w:hAnsi="Times New Roman" w:cs="Times New Roman"/>
           <w:kern w:val="0"/>
           <w:sz w:val="22"/>
           <w:szCs w:val="20"/>
@@ -1380,7 +1340,7 @@
         <w:spacing w:line="276" w:lineRule="auto"/>
         <w:ind w:firstLineChars="0"/>
         <w:rPr>
-          <w:rFonts w:ascii="Times New Roman" w:eastAsia="宋体" w:hAnsi="Times New Roman" w:cs="Times New Roman" w:hint="eastAsia"/>
+          <w:rFonts w:ascii="Times New Roman" w:eastAsia="宋体" w:hAnsi="Times New Roman" w:cs="Times New Roman"/>
           <w:kern w:val="0"/>
           <w:sz w:val="22"/>
           <w:szCs w:val="20"/>
@@ -1415,7 +1375,7 @@
         <w:spacing w:line="276" w:lineRule="auto"/>
         <w:ind w:firstLineChars="0"/>
         <w:rPr>
-          <w:rFonts w:ascii="Times New Roman" w:eastAsia="宋体" w:hAnsi="Times New Roman" w:cs="Times New Roman" w:hint="eastAsia"/>
+          <w:rFonts w:ascii="Times New Roman" w:eastAsia="宋体" w:hAnsi="Times New Roman" w:cs="Times New Roman"/>
           <w:kern w:val="0"/>
           <w:sz w:val="22"/>
           <w:szCs w:val="20"/>
@@ -1446,7 +1406,7 @@
         <w:spacing w:line="276" w:lineRule="auto"/>
         <w:ind w:left="439"/>
         <w:rPr>
-          <w:rFonts w:ascii="Times New Roman" w:eastAsia="宋体" w:hAnsi="Times New Roman" w:cs="Times New Roman" w:hint="eastAsia"/>
+          <w:rFonts w:ascii="Times New Roman" w:eastAsia="宋体" w:hAnsi="Times New Roman" w:cs="Times New Roman"/>
           <w:kern w:val="0"/>
           <w:sz w:val="22"/>
           <w:szCs w:val="20"/>
@@ -1454,51 +1414,31 @@
       </w:pPr>
       <w:bookmarkStart w:id="39" w:name="OLE_LINK47"/>
       <w:bookmarkStart w:id="40" w:name="OLE_LINK48"/>
+      <w:bookmarkEnd w:id="35"/>
+      <w:bookmarkEnd w:id="36"/>
+      <w:r>
+        <w:rPr>
+          <w:rFonts w:ascii="Times New Roman" w:eastAsia="宋体" w:hAnsi="Times New Roman" w:cs="Times New Roman" w:hint="eastAsia"/>
+          <w:kern w:val="0"/>
+          <w:sz w:val="22"/>
+          <w:szCs w:val="20"/>
+        </w:rPr>
+        <w:t>Please also refer to step2.wmv for information on how this step is executed.</w:t>
+      </w:r>
+    </w:p>
+    <w:p>
+      <w:pPr>
+        <w:pStyle w:val="2"/>
+        <w:rPr>
+          <w:rFonts w:ascii="Times New Roman" w:hAnsi="Times New Roman" w:cs="Times New Roman"/>
+          <w:sz w:val="22"/>
+          <w:szCs w:val="22"/>
+        </w:rPr>
+      </w:pPr>
+      <w:bookmarkStart w:id="41" w:name="OLE_LINK21"/>
+      <w:bookmarkStart w:id="42" w:name="OLE_LINK22"/>
       <w:bookmarkEnd w:id="37"/>
       <w:bookmarkEnd w:id="38"/>
-      <w:r>
-        <w:rPr>
-          <w:rFonts w:ascii="Times New Roman" w:eastAsia="宋体" w:hAnsi="Times New Roman" w:cs="Times New Roman" w:hint="eastAsia"/>
-          <w:kern w:val="0"/>
-          <w:sz w:val="22"/>
-          <w:szCs w:val="20"/>
-        </w:rPr>
-        <w:t xml:space="preserve">Please also refer to step2.wmv for information on how this step </w:t>
-      </w:r>
-      <w:proofErr w:type="gramStart"/>
-      <w:r>
-        <w:rPr>
-          <w:rFonts w:ascii="Times New Roman" w:eastAsia="宋体" w:hAnsi="Times New Roman" w:cs="Times New Roman" w:hint="eastAsia"/>
-          <w:kern w:val="0"/>
-          <w:sz w:val="22"/>
-          <w:szCs w:val="20"/>
-        </w:rPr>
-        <w:t>is executed</w:t>
-      </w:r>
-      <w:proofErr w:type="gramEnd"/>
-      <w:r>
-        <w:rPr>
-          <w:rFonts w:ascii="Times New Roman" w:eastAsia="宋体" w:hAnsi="Times New Roman" w:cs="Times New Roman" w:hint="eastAsia"/>
-          <w:kern w:val="0"/>
-          <w:sz w:val="22"/>
-          <w:szCs w:val="20"/>
-        </w:rPr>
-        <w:t>.</w:t>
-      </w:r>
-    </w:p>
-    <w:p>
-      <w:pPr>
-        <w:pStyle w:val="2"/>
-        <w:rPr>
-          <w:rFonts w:ascii="Times New Roman" w:hAnsi="Times New Roman" w:cs="Times New Roman"/>
-          <w:sz w:val="22"/>
-          <w:szCs w:val="22"/>
-        </w:rPr>
-      </w:pPr>
-      <w:bookmarkStart w:id="41" w:name="OLE_LINK21"/>
-      <w:bookmarkStart w:id="42" w:name="OLE_LINK22"/>
-      <w:bookmarkEnd w:id="35"/>
-      <w:bookmarkEnd w:id="36"/>
       <w:bookmarkEnd w:id="39"/>
       <w:bookmarkEnd w:id="40"/>
       <w:r>
@@ -1586,7 +1526,7 @@
         <w:spacing w:line="276" w:lineRule="auto"/>
         <w:ind w:firstLineChars="0"/>
         <w:rPr>
-          <w:rFonts w:ascii="Times New Roman" w:eastAsia="宋体" w:hAnsi="Times New Roman" w:cs="Times New Roman" w:hint="eastAsia"/>
+          <w:rFonts w:ascii="Times New Roman" w:eastAsia="宋体" w:hAnsi="Times New Roman" w:cs="Times New Roman"/>
           <w:kern w:val="0"/>
           <w:sz w:val="22"/>
           <w:szCs w:val="20"/>
@@ -1643,7 +1583,7 @@
         <w:spacing w:line="276" w:lineRule="auto"/>
         <w:ind w:firstLineChars="0"/>
         <w:rPr>
-          <w:rFonts w:ascii="Times New Roman" w:eastAsia="宋体" w:hAnsi="Times New Roman" w:cs="Times New Roman" w:hint="eastAsia"/>
+          <w:rFonts w:ascii="Times New Roman" w:eastAsia="宋体" w:hAnsi="Times New Roman" w:cs="Times New Roman"/>
           <w:kern w:val="0"/>
           <w:sz w:val="22"/>
           <w:szCs w:val="20"/>
@@ -1716,7 +1656,7 @@
         <w:spacing w:line="276" w:lineRule="auto"/>
         <w:ind w:firstLineChars="0"/>
         <w:rPr>
-          <w:rFonts w:ascii="Times New Roman" w:eastAsia="宋体" w:hAnsi="Times New Roman" w:cs="Times New Roman" w:hint="eastAsia"/>
+          <w:rFonts w:ascii="Times New Roman" w:eastAsia="宋体" w:hAnsi="Times New Roman" w:cs="Times New Roman"/>
           <w:kern w:val="0"/>
           <w:sz w:val="22"/>
           <w:szCs w:val="20"/>
@@ -1760,27 +1700,7 @@
           <w:sz w:val="22"/>
           <w:szCs w:val="20"/>
         </w:rPr>
-        <w:t xml:space="preserve">create </w:t>
-      </w:r>
-      <w:proofErr w:type="spellStart"/>
-      <w:r>
-        <w:rPr>
-          <w:rFonts w:ascii="Times New Roman" w:eastAsia="宋体" w:hAnsi="Times New Roman" w:cs="Times New Roman"/>
-          <w:kern w:val="0"/>
-          <w:sz w:val="22"/>
-          <w:szCs w:val="20"/>
-        </w:rPr>
-        <w:t>config</w:t>
-      </w:r>
-      <w:proofErr w:type="spellEnd"/>
-      <w:r>
-        <w:rPr>
-          <w:rFonts w:ascii="Times New Roman" w:eastAsia="宋体" w:hAnsi="Times New Roman" w:cs="Times New Roman"/>
-          <w:kern w:val="0"/>
-          <w:sz w:val="22"/>
-          <w:szCs w:val="20"/>
-        </w:rPr>
-        <w:t xml:space="preserve"> files.bat</w:t>
+        <w:t>create config files.bat</w:t>
       </w:r>
       <w:bookmarkEnd w:id="47"/>
       <w:bookmarkEnd w:id="48"/>
@@ -1824,7 +1744,7 @@
         <w:spacing w:line="276" w:lineRule="auto"/>
         <w:ind w:firstLineChars="0"/>
         <w:rPr>
-          <w:rFonts w:ascii="Times New Roman" w:eastAsia="宋体" w:hAnsi="Times New Roman" w:cs="Times New Roman" w:hint="eastAsia"/>
+          <w:rFonts w:ascii="Times New Roman" w:eastAsia="宋体" w:hAnsi="Times New Roman" w:cs="Times New Roman"/>
           <w:kern w:val="0"/>
           <w:sz w:val="22"/>
           <w:szCs w:val="20"/>
@@ -1886,27 +1806,7 @@
           <w:sz w:val="22"/>
           <w:szCs w:val="20"/>
         </w:rPr>
-        <w:t xml:space="preserve">“create </w:t>
-      </w:r>
-      <w:proofErr w:type="spellStart"/>
-      <w:r>
-        <w:rPr>
-          <w:rFonts w:ascii="Times New Roman" w:eastAsia="宋体" w:hAnsi="Times New Roman" w:cs="Times New Roman"/>
-          <w:kern w:val="0"/>
-          <w:sz w:val="22"/>
-          <w:szCs w:val="20"/>
-        </w:rPr>
-        <w:t>config</w:t>
-      </w:r>
-      <w:proofErr w:type="spellEnd"/>
-      <w:r>
-        <w:rPr>
-          <w:rFonts w:ascii="Times New Roman" w:eastAsia="宋体" w:hAnsi="Times New Roman" w:cs="Times New Roman"/>
-          <w:kern w:val="0"/>
-          <w:sz w:val="22"/>
-          <w:szCs w:val="20"/>
-        </w:rPr>
-        <w:t xml:space="preserve"> files.bat”</w:t>
+        <w:t>“create config files.bat”</w:t>
       </w:r>
       <w:r>
         <w:rPr>
@@ -1952,7 +1852,7 @@
         <w:spacing w:line="276" w:lineRule="auto"/>
         <w:ind w:left="439"/>
         <w:rPr>
-          <w:rFonts w:ascii="Times New Roman" w:eastAsia="宋体" w:hAnsi="Times New Roman" w:cs="Times New Roman" w:hint="eastAsia"/>
+          <w:rFonts w:ascii="Times New Roman" w:eastAsia="宋体" w:hAnsi="Times New Roman" w:cs="Times New Roman"/>
           <w:kern w:val="0"/>
           <w:sz w:val="22"/>
           <w:szCs w:val="20"/>
@@ -1964,7 +1864,7 @@
         <w:spacing w:line="276" w:lineRule="auto"/>
         <w:ind w:left="439"/>
         <w:rPr>
-          <w:rFonts w:ascii="Times New Roman" w:eastAsia="宋体" w:hAnsi="Times New Roman" w:cs="Times New Roman" w:hint="eastAsia"/>
+          <w:rFonts w:ascii="Times New Roman" w:eastAsia="宋体" w:hAnsi="Times New Roman" w:cs="Times New Roman"/>
           <w:kern w:val="0"/>
           <w:sz w:val="22"/>
           <w:szCs w:val="20"/>
@@ -1992,7 +1892,7 @@
         <w:spacing w:line="276" w:lineRule="auto"/>
         <w:ind w:firstLineChars="0"/>
         <w:rPr>
-          <w:rFonts w:ascii="Times New Roman" w:eastAsia="宋体" w:hAnsi="Times New Roman" w:cs="Times New Roman" w:hint="eastAsia"/>
+          <w:rFonts w:ascii="Times New Roman" w:eastAsia="宋体" w:hAnsi="Times New Roman" w:cs="Times New Roman"/>
           <w:kern w:val="0"/>
           <w:sz w:val="22"/>
           <w:szCs w:val="20"/>
@@ -2063,7 +1963,7 @@
         <w:spacing w:line="276" w:lineRule="auto"/>
         <w:ind w:firstLineChars="0"/>
         <w:rPr>
-          <w:rFonts w:ascii="Times New Roman" w:eastAsia="宋体" w:hAnsi="Times New Roman" w:cs="Times New Roman" w:hint="eastAsia"/>
+          <w:rFonts w:ascii="Times New Roman" w:eastAsia="宋体" w:hAnsi="Times New Roman" w:cs="Times New Roman"/>
           <w:kern w:val="0"/>
           <w:sz w:val="22"/>
           <w:szCs w:val="20"/>
@@ -2118,7 +2018,7 @@
         <w:spacing w:line="276" w:lineRule="auto"/>
         <w:ind w:firstLineChars="0"/>
         <w:rPr>
-          <w:rFonts w:ascii="Times New Roman" w:eastAsia="宋体" w:hAnsi="Times New Roman" w:cs="Times New Roman" w:hint="eastAsia"/>
+          <w:rFonts w:ascii="Times New Roman" w:eastAsia="宋体" w:hAnsi="Times New Roman" w:cs="Times New Roman"/>
           <w:kern w:val="0"/>
           <w:sz w:val="22"/>
           <w:szCs w:val="20"/>
@@ -2171,7 +2071,7 @@
         <w:spacing w:line="276" w:lineRule="auto"/>
         <w:ind w:firstLineChars="0"/>
         <w:rPr>
-          <w:rFonts w:ascii="Times New Roman" w:eastAsia="宋体" w:hAnsi="Times New Roman" w:cs="Times New Roman" w:hint="eastAsia"/>
+          <w:rFonts w:ascii="Times New Roman" w:eastAsia="宋体" w:hAnsi="Times New Roman" w:cs="Times New Roman"/>
           <w:kern w:val="0"/>
           <w:sz w:val="22"/>
           <w:szCs w:val="20"/>
@@ -2193,27 +2093,7 @@
           <w:sz w:val="22"/>
           <w:szCs w:val="20"/>
         </w:rPr>
-        <w:t xml:space="preserve"> “create </w:t>
-      </w:r>
-      <w:proofErr w:type="spellStart"/>
-      <w:r>
-        <w:rPr>
-          <w:rFonts w:ascii="Times New Roman" w:eastAsia="宋体" w:hAnsi="Times New Roman" w:cs="Times New Roman"/>
-          <w:kern w:val="0"/>
-          <w:sz w:val="22"/>
-          <w:szCs w:val="20"/>
-        </w:rPr>
-        <w:t>config</w:t>
-      </w:r>
-      <w:proofErr w:type="spellEnd"/>
-      <w:r>
-        <w:rPr>
-          <w:rFonts w:ascii="Times New Roman" w:eastAsia="宋体" w:hAnsi="Times New Roman" w:cs="Times New Roman"/>
-          <w:kern w:val="0"/>
-          <w:sz w:val="22"/>
-          <w:szCs w:val="20"/>
-        </w:rPr>
-        <w:t xml:space="preserve"> files.bat”</w:t>
+        <w:t xml:space="preserve"> “create config files.bat”</w:t>
       </w:r>
       <w:r>
         <w:rPr>
@@ -2256,7 +2136,7 @@
         <w:spacing w:line="276" w:lineRule="auto"/>
         <w:ind w:firstLineChars="0"/>
         <w:rPr>
-          <w:rFonts w:ascii="Times New Roman" w:eastAsia="宋体" w:hAnsi="Times New Roman" w:cs="Times New Roman" w:hint="eastAsia"/>
+          <w:rFonts w:ascii="Times New Roman" w:eastAsia="宋体" w:hAnsi="Times New Roman" w:cs="Times New Roman"/>
           <w:kern w:val="0"/>
           <w:sz w:val="22"/>
           <w:szCs w:val="20"/>
@@ -2278,7 +2158,7 @@
         <w:spacing w:line="276" w:lineRule="auto"/>
         <w:ind w:left="859" w:firstLineChars="0" w:firstLine="0"/>
         <w:rPr>
-          <w:rFonts w:ascii="Times New Roman" w:eastAsia="宋体" w:hAnsi="Times New Roman" w:cs="Times New Roman" w:hint="eastAsia"/>
+          <w:rFonts w:ascii="Times New Roman" w:eastAsia="宋体" w:hAnsi="Times New Roman" w:cs="Times New Roman"/>
           <w:kern w:val="0"/>
           <w:sz w:val="22"/>
           <w:szCs w:val="20"/>
@@ -2290,7 +2170,7 @@
         <w:spacing w:line="276" w:lineRule="auto"/>
         <w:ind w:left="439"/>
         <w:rPr>
-          <w:rFonts w:ascii="Times New Roman" w:eastAsia="宋体" w:hAnsi="Times New Roman" w:cs="Times New Roman" w:hint="eastAsia"/>
+          <w:rFonts w:ascii="Times New Roman" w:eastAsia="宋体" w:hAnsi="Times New Roman" w:cs="Times New Roman"/>
           <w:kern w:val="0"/>
           <w:sz w:val="22"/>
           <w:szCs w:val="20"/>
@@ -2305,45 +2185,7 @@
           <w:sz w:val="22"/>
           <w:szCs w:val="20"/>
         </w:rPr>
-        <w:t>Please also refer to step</w:t>
-      </w:r>
-      <w:r>
-        <w:rPr>
-          <w:rFonts w:ascii="Times New Roman" w:eastAsia="宋体" w:hAnsi="Times New Roman" w:cs="Times New Roman" w:hint="eastAsia"/>
-          <w:kern w:val="0"/>
-          <w:sz w:val="22"/>
-          <w:szCs w:val="20"/>
-        </w:rPr>
-        <w:t>3</w:t>
-      </w:r>
-      <w:r>
-        <w:rPr>
-          <w:rFonts w:ascii="Times New Roman" w:eastAsia="宋体" w:hAnsi="Times New Roman" w:cs="Times New Roman" w:hint="eastAsia"/>
-          <w:kern w:val="0"/>
-          <w:sz w:val="22"/>
-          <w:szCs w:val="20"/>
-        </w:rPr>
-        <w:t xml:space="preserve">.wmv for information on how this step </w:t>
-      </w:r>
-      <w:proofErr w:type="gramStart"/>
-      <w:r>
-        <w:rPr>
-          <w:rFonts w:ascii="Times New Roman" w:eastAsia="宋体" w:hAnsi="Times New Roman" w:cs="Times New Roman" w:hint="eastAsia"/>
-          <w:kern w:val="0"/>
-          <w:sz w:val="22"/>
-          <w:szCs w:val="20"/>
-        </w:rPr>
-        <w:t>is executed</w:t>
-      </w:r>
-      <w:proofErr w:type="gramEnd"/>
-      <w:r>
-        <w:rPr>
-          <w:rFonts w:ascii="Times New Roman" w:eastAsia="宋体" w:hAnsi="Times New Roman" w:cs="Times New Roman" w:hint="eastAsia"/>
-          <w:kern w:val="0"/>
-          <w:sz w:val="22"/>
-          <w:szCs w:val="20"/>
-        </w:rPr>
-        <w:t>.</w:t>
+        <w:t>Please also refer to step3.wmv for information on how this step is executed.</w:t>
       </w:r>
     </w:p>
     <w:bookmarkEnd w:id="51"/>
@@ -2414,7 +2256,7 @@
         <w:spacing w:line="276" w:lineRule="auto"/>
         <w:ind w:firstLineChars="0"/>
         <w:rPr>
-          <w:rFonts w:ascii="Times New Roman" w:eastAsia="宋体" w:hAnsi="Times New Roman" w:cs="Times New Roman" w:hint="eastAsia"/>
+          <w:rFonts w:ascii="Times New Roman" w:eastAsia="宋体" w:hAnsi="Times New Roman" w:cs="Times New Roman"/>
           <w:kern w:val="0"/>
           <w:sz w:val="22"/>
           <w:szCs w:val="20"/>
@@ -2503,7 +2345,7 @@
         <w:spacing w:line="276" w:lineRule="auto"/>
         <w:ind w:firstLineChars="0"/>
         <w:rPr>
-          <w:rFonts w:ascii="Times New Roman" w:eastAsia="宋体" w:hAnsi="Times New Roman" w:cs="Times New Roman" w:hint="eastAsia"/>
+          <w:rFonts w:ascii="Times New Roman" w:eastAsia="宋体" w:hAnsi="Times New Roman" w:cs="Times New Roman"/>
           <w:kern w:val="0"/>
           <w:sz w:val="22"/>
           <w:szCs w:val="20"/>
@@ -2525,16 +2367,7 @@
           <w:sz w:val="22"/>
           <w:szCs w:val="20"/>
         </w:rPr>
-        <w:t>eplicate model in the models</w:t>
-      </w:r>
-      <w:r>
-        <w:rPr>
-          <w:rFonts w:ascii="Times New Roman" w:eastAsia="宋体" w:hAnsi="Times New Roman" w:cs="Times New Roman" w:hint="eastAsia"/>
-          <w:kern w:val="0"/>
-          <w:sz w:val="22"/>
-          <w:szCs w:val="20"/>
-        </w:rPr>
-        <w:t xml:space="preserve"> directory</w:t>
+        <w:t>eplicate model in the models directory</w:t>
       </w:r>
     </w:p>
     <w:p>
@@ -2547,7 +2380,7 @@
         <w:spacing w:line="276" w:lineRule="auto"/>
         <w:ind w:firstLineChars="0"/>
         <w:rPr>
-          <w:rFonts w:ascii="Times New Roman" w:eastAsia="宋体" w:hAnsi="Times New Roman" w:cs="Times New Roman" w:hint="eastAsia"/>
+          <w:rFonts w:ascii="Times New Roman" w:eastAsia="宋体" w:hAnsi="Times New Roman" w:cs="Times New Roman"/>
           <w:kern w:val="0"/>
           <w:sz w:val="22"/>
           <w:szCs w:val="20"/>
@@ -2621,6 +2454,29 @@
           <w:szCs w:val="20"/>
         </w:rPr>
         <w:t xml:space="preserve"> batch process file</w:t>
+      </w:r>
+    </w:p>
+    <w:p>
+      <w:pPr>
+        <w:spacing w:line="276" w:lineRule="auto"/>
+        <w:ind w:left="859"/>
+        <w:rPr>
+          <w:rFonts w:ascii="Times New Roman" w:eastAsia="宋体" w:hAnsi="Times New Roman" w:cs="Times New Roman" w:hint="eastAsia"/>
+          <w:color w:val="FF0000"/>
+          <w:kern w:val="0"/>
+          <w:sz w:val="22"/>
+          <w:szCs w:val="20"/>
+        </w:rPr>
+      </w:pPr>
+      <w:r>
+        <w:rPr>
+          <w:rFonts w:ascii="Times New Roman" w:eastAsia="宋体" w:hAnsi="Times New Roman" w:cs="Times New Roman"/>
+          <w:color w:val="FF0000"/>
+          <w:kern w:val="0"/>
+          <w:sz w:val="22"/>
+          <w:szCs w:val="20"/>
+        </w:rPr>
+        <w:t>To invoke this bath file, please input “run gpswat.bat path1 path2 path3” at a console. The first argument is path to the work directory where jar files and driver program are contained. The second argument is the path to the subbasin.txt file generated at step 2. The third argument is the path to the stream.txt file generated at step 2.</w:t>
       </w:r>
     </w:p>
     <w:p>
@@ -2633,7 +2489,7 @@
         <w:spacing w:line="276" w:lineRule="auto"/>
         <w:ind w:firstLineChars="0"/>
         <w:rPr>
-          <w:rFonts w:ascii="Times New Roman" w:eastAsia="宋体" w:hAnsi="Times New Roman" w:cs="Times New Roman" w:hint="eastAsia"/>
+          <w:rFonts w:ascii="Times New Roman" w:eastAsia="宋体" w:hAnsi="Times New Roman" w:cs="Times New Roman"/>
           <w:kern w:val="0"/>
           <w:sz w:val="22"/>
           <w:szCs w:val="20"/>
@@ -2655,25 +2511,7 @@
           <w:sz w:val="22"/>
           <w:szCs w:val="20"/>
         </w:rPr>
-        <w:t>imulation results</w:t>
-      </w:r>
-      <w:r>
-        <w:rPr>
-          <w:rFonts w:ascii="Times New Roman" w:eastAsia="宋体" w:hAnsi="Times New Roman" w:cs="Times New Roman" w:hint="eastAsia"/>
-          <w:kern w:val="0"/>
-          <w:sz w:val="22"/>
-          <w:szCs w:val="20"/>
-        </w:rPr>
-        <w:t xml:space="preserve"> for each subbasin and simulation should be generated</w:t>
-      </w:r>
-      <w:r>
-        <w:rPr>
-          <w:rFonts w:ascii="Times New Roman" w:eastAsia="宋体" w:hAnsi="Times New Roman" w:cs="Times New Roman" w:hint="eastAsia"/>
-          <w:kern w:val="0"/>
-          <w:sz w:val="22"/>
-          <w:szCs w:val="20"/>
-        </w:rPr>
-        <w:t xml:space="preserve"> at the </w:t>
+        <w:t xml:space="preserve">imulation results for each subbasin and simulation should be generated at the </w:t>
       </w:r>
       <w:r>
         <w:rPr>
@@ -2764,7 +2602,7 @@
         <w:spacing w:line="276" w:lineRule="auto"/>
         <w:ind w:left="439"/>
         <w:rPr>
-          <w:rFonts w:ascii="Times New Roman" w:eastAsia="宋体" w:hAnsi="Times New Roman" w:cs="Times New Roman" w:hint="eastAsia"/>
+          <w:rFonts w:ascii="Times New Roman" w:eastAsia="宋体" w:hAnsi="Times New Roman" w:cs="Times New Roman"/>
           <w:kern w:val="0"/>
           <w:sz w:val="22"/>
           <w:szCs w:val="20"/>
@@ -2790,7 +2628,7 @@
         <w:spacing w:line="276" w:lineRule="auto"/>
         <w:ind w:firstLineChars="0"/>
         <w:rPr>
-          <w:rFonts w:ascii="Times New Roman" w:eastAsia="宋体" w:hAnsi="Times New Roman" w:cs="Times New Roman" w:hint="eastAsia"/>
+          <w:rFonts w:ascii="Times New Roman" w:eastAsia="宋体" w:hAnsi="Times New Roman" w:cs="Times New Roman"/>
           <w:kern w:val="0"/>
           <w:sz w:val="22"/>
           <w:szCs w:val="20"/>
@@ -2861,7 +2699,7 @@
         <w:spacing w:line="276" w:lineRule="auto"/>
         <w:ind w:firstLineChars="0"/>
         <w:rPr>
-          <w:rFonts w:ascii="Times New Roman" w:eastAsia="宋体" w:hAnsi="Times New Roman" w:cs="Times New Roman" w:hint="eastAsia"/>
+          <w:rFonts w:ascii="Times New Roman" w:eastAsia="宋体" w:hAnsi="Times New Roman" w:cs="Times New Roman"/>
           <w:kern w:val="0"/>
           <w:sz w:val="22"/>
           <w:szCs w:val="20"/>
@@ -2972,7 +2810,7 @@
         <w:spacing w:line="276" w:lineRule="auto"/>
         <w:ind w:firstLineChars="0"/>
         <w:rPr>
-          <w:rFonts w:ascii="Times New Roman" w:eastAsia="宋体" w:hAnsi="Times New Roman" w:cs="Times New Roman" w:hint="eastAsia"/>
+          <w:rFonts w:ascii="Times New Roman" w:eastAsia="宋体" w:hAnsi="Times New Roman" w:cs="Times New Roman"/>
           <w:kern w:val="0"/>
           <w:sz w:val="22"/>
           <w:szCs w:val="20"/>
@@ -3012,6 +2850,7 @@
           <w:sz w:val="22"/>
           <w:szCs w:val="20"/>
         </w:rPr>
+        <w:lastRenderedPageBreak/>
         <w:t>commons-io-2.0.jar</w:t>
       </w:r>
     </w:p>
@@ -3025,7 +2864,7 @@
         <w:spacing w:line="276" w:lineRule="auto"/>
         <w:ind w:firstLineChars="0"/>
         <w:rPr>
-          <w:rFonts w:ascii="Times New Roman" w:eastAsia="宋体" w:hAnsi="Times New Roman" w:cs="Times New Roman" w:hint="eastAsia"/>
+          <w:rFonts w:ascii="Times New Roman" w:eastAsia="宋体" w:hAnsi="Times New Roman" w:cs="Times New Roman"/>
           <w:kern w:val="0"/>
           <w:sz w:val="22"/>
           <w:szCs w:val="20"/>
@@ -3108,7 +2947,7 @@
         <w:spacing w:line="276" w:lineRule="auto"/>
         <w:ind w:firstLineChars="0"/>
         <w:rPr>
-          <w:rFonts w:ascii="Times New Roman" w:eastAsia="宋体" w:hAnsi="Times New Roman" w:cs="Times New Roman" w:hint="eastAsia"/>
+          <w:rFonts w:ascii="Times New Roman" w:eastAsia="宋体" w:hAnsi="Times New Roman" w:cs="Times New Roman"/>
           <w:kern w:val="0"/>
           <w:sz w:val="22"/>
           <w:szCs w:val="20"/>
@@ -3138,61 +2977,21 @@
         <w:spacing w:line="276" w:lineRule="auto"/>
         <w:ind w:left="439"/>
         <w:rPr>
-          <w:rFonts w:ascii="Times New Roman" w:eastAsia="宋体" w:hAnsi="Times New Roman" w:cs="Times New Roman" w:hint="eastAsia"/>
-          <w:kern w:val="0"/>
-          <w:sz w:val="22"/>
-          <w:szCs w:val="20"/>
-        </w:rPr>
-      </w:pPr>
-      <w:r>
-        <w:rPr>
-          <w:rFonts w:ascii="Times New Roman" w:eastAsia="宋体" w:hAnsi="Times New Roman" w:cs="Times New Roman" w:hint="eastAsia"/>
-          <w:kern w:val="0"/>
-          <w:sz w:val="22"/>
-          <w:szCs w:val="20"/>
-        </w:rPr>
-        <w:t>Please also refer to step</w:t>
-      </w:r>
-      <w:r>
-        <w:rPr>
-          <w:rFonts w:ascii="Times New Roman" w:eastAsia="宋体" w:hAnsi="Times New Roman" w:cs="Times New Roman" w:hint="eastAsia"/>
-          <w:kern w:val="0"/>
-          <w:sz w:val="22"/>
-          <w:szCs w:val="20"/>
-        </w:rPr>
-        <w:t>4</w:t>
-      </w:r>
-      <w:r>
-        <w:rPr>
-          <w:rFonts w:ascii="Times New Roman" w:eastAsia="宋体" w:hAnsi="Times New Roman" w:cs="Times New Roman" w:hint="eastAsia"/>
-          <w:kern w:val="0"/>
-          <w:sz w:val="22"/>
-          <w:szCs w:val="20"/>
-        </w:rPr>
-        <w:t xml:space="preserve">.wmv for information on how this step </w:t>
-      </w:r>
-      <w:proofErr w:type="gramStart"/>
-      <w:r>
-        <w:rPr>
-          <w:rFonts w:ascii="Times New Roman" w:eastAsia="宋体" w:hAnsi="Times New Roman" w:cs="Times New Roman" w:hint="eastAsia"/>
-          <w:kern w:val="0"/>
-          <w:sz w:val="22"/>
-          <w:szCs w:val="20"/>
-        </w:rPr>
-        <w:t>is executed</w:t>
-      </w:r>
-      <w:proofErr w:type="gramEnd"/>
-      <w:r>
-        <w:rPr>
-          <w:rFonts w:ascii="Times New Roman" w:eastAsia="宋体" w:hAnsi="Times New Roman" w:cs="Times New Roman" w:hint="eastAsia"/>
-          <w:kern w:val="0"/>
-          <w:sz w:val="22"/>
-          <w:szCs w:val="20"/>
-        </w:rPr>
-        <w:t>.</w:t>
-      </w:r>
-      <w:bookmarkStart w:id="58" w:name="_GoBack"/>
-      <w:bookmarkEnd w:id="58"/>
+          <w:rFonts w:ascii="Times New Roman" w:eastAsia="宋体" w:hAnsi="Times New Roman" w:cs="Times New Roman"/>
+          <w:kern w:val="0"/>
+          <w:sz w:val="22"/>
+          <w:szCs w:val="20"/>
+        </w:rPr>
+      </w:pPr>
+      <w:r>
+        <w:rPr>
+          <w:rFonts w:ascii="Times New Roman" w:eastAsia="宋体" w:hAnsi="Times New Roman" w:cs="Times New Roman" w:hint="eastAsia"/>
+          <w:kern w:val="0"/>
+          <w:sz w:val="22"/>
+          <w:szCs w:val="20"/>
+        </w:rPr>
+        <w:t>Please also refer to step4.wmv for information on how this step is executed.</w:t>
+      </w:r>
     </w:p>
     <w:sectPr>
       <w:pgSz w:w="11906" w:h="16838"/>
@@ -3205,8 +3004,8 @@
 </file>
 
 <file path=word/numbering.xml><?xml version="1.0" encoding="utf-8"?>
-<w:numbering xmlns:wpc="http://schemas.microsoft.com/office/word/2010/wordprocessingCanvas" xmlns:mc="http://schemas.openxmlformats.org/markup-compatibility/2006" xmlns:o="urn:schemas-microsoft-com:office:office" xmlns:r="http://schemas.openxmlformats.org/officeDocument/2006/relationships" xmlns:m="http://schemas.openxmlformats.org/officeDocument/2006/math" xmlns:v="urn:schemas-microsoft-com:vml" xmlns:wp14="http://schemas.microsoft.com/office/word/2010/wordprocessingDrawing" xmlns:wp="http://schemas.openxmlformats.org/drawingml/2006/wordprocessingDrawing" xmlns:w10="urn:schemas-microsoft-com:office:word" xmlns:w="http://schemas.openxmlformats.org/wordprocessingml/2006/main" xmlns:w14="http://schemas.microsoft.com/office/word/2010/wordml" xmlns:wpg="http://schemas.microsoft.com/office/word/2010/wordprocessingGroup" xmlns:wpi="http://schemas.microsoft.com/office/word/2010/wordprocessingInk" xmlns:wne="http://schemas.microsoft.com/office/word/2006/wordml" xmlns:wps="http://schemas.microsoft.com/office/word/2010/wordprocessingShape" mc:Ignorable="w14 wp14">
-  <w:abstractNum w:abstractNumId="0">
+<w:numbering xmlns:wpc="http://schemas.microsoft.com/office/word/2010/wordprocessingCanvas" xmlns:cx="http://schemas.microsoft.com/office/drawing/2014/chartex" xmlns:cx1="http://schemas.microsoft.com/office/drawing/2015/9/8/chartex" xmlns:cx2="http://schemas.microsoft.com/office/drawing/2015/10/21/chartex" xmlns:cx3="http://schemas.microsoft.com/office/drawing/2016/5/9/chartex" xmlns:cx4="http://schemas.microsoft.com/office/drawing/2016/5/10/chartex" xmlns:cx5="http://schemas.microsoft.com/office/drawing/2016/5/11/chartex" xmlns:cx6="http://schemas.microsoft.com/office/drawing/2016/5/12/chartex" xmlns:cx7="http://schemas.microsoft.com/office/drawing/2016/5/13/chartex" xmlns:cx8="http://schemas.microsoft.com/office/drawing/2016/5/14/chartex" xmlns:mc="http://schemas.openxmlformats.org/markup-compatibility/2006" xmlns:aink="http://schemas.microsoft.com/office/drawing/2016/ink" xmlns:am3d="http://schemas.microsoft.com/office/drawing/2017/model3d" xmlns:o="urn:schemas-microsoft-com:office:office" xmlns:r="http://schemas.openxmlformats.org/officeDocument/2006/relationships" xmlns:m="http://schemas.openxmlformats.org/officeDocument/2006/math" xmlns:v="urn:schemas-microsoft-com:vml" xmlns:wp14="http://schemas.microsoft.com/office/word/2010/wordprocessingDrawing" xmlns:wp="http://schemas.openxmlformats.org/drawingml/2006/wordprocessingDrawing" xmlns:w10="urn:schemas-microsoft-com:office:word" xmlns:w="http://schemas.openxmlformats.org/wordprocessingml/2006/main" xmlns:w14="http://schemas.microsoft.com/office/word/2010/wordml" xmlns:w15="http://schemas.microsoft.com/office/word/2012/wordml" xmlns:w16cex="http://schemas.microsoft.com/office/word/2018/wordml/cex" xmlns:w16cid="http://schemas.microsoft.com/office/word/2016/wordml/cid" xmlns:w16="http://schemas.microsoft.com/office/word/2018/wordml" xmlns:w16sdtdh="http://schemas.microsoft.com/office/word/2020/wordml/sdtdatahash" xmlns:w16se="http://schemas.microsoft.com/office/word/2015/wordml/symex" xmlns:wpg="http://schemas.microsoft.com/office/word/2010/wordprocessingGroup" xmlns:wpi="http://schemas.microsoft.com/office/word/2010/wordprocessingInk" xmlns:wne="http://schemas.microsoft.com/office/word/2006/wordml" xmlns:wps="http://schemas.microsoft.com/office/word/2010/wordprocessingShape" mc:Ignorable="w14 w15 w16se w16cid w16 w16cex w16sdtdh wp14">
+  <w:abstractNum w:abstractNumId="0" w15:restartNumberingAfterBreak="0">
     <w:nsid w:val="58033F38"/>
     <w:multiLevelType w:val="hybridMultilevel"/>
     <w:tmpl w:val="F6B053AE"/>
@@ -3326,7 +3125,7 @@
 </file>
 
 <file path=word/styles.xml><?xml version="1.0" encoding="utf-8"?>
-<w:styles xmlns:mc="http://schemas.openxmlformats.org/markup-compatibility/2006" xmlns:r="http://schemas.openxmlformats.org/officeDocument/2006/relationships" xmlns:w="http://schemas.openxmlformats.org/wordprocessingml/2006/main" xmlns:w14="http://schemas.microsoft.com/office/word/2010/wordml" mc:Ignorable="w14">
+<w:styles xmlns:mc="http://schemas.openxmlformats.org/markup-compatibility/2006" xmlns:r="http://schemas.openxmlformats.org/officeDocument/2006/relationships" xmlns:w="http://schemas.openxmlformats.org/wordprocessingml/2006/main" xmlns:w14="http://schemas.microsoft.com/office/word/2010/wordml" xmlns:w15="http://schemas.microsoft.com/office/word/2012/wordml" xmlns:w16cex="http://schemas.microsoft.com/office/word/2018/wordml/cex" xmlns:w16cid="http://schemas.microsoft.com/office/word/2016/wordml/cid" xmlns:w16="http://schemas.microsoft.com/office/word/2018/wordml" xmlns:w16sdtdh="http://schemas.microsoft.com/office/word/2020/wordml/sdtdatahash" xmlns:w16se="http://schemas.microsoft.com/office/word/2015/wordml/symex" mc:Ignorable="w14 w15 w16se w16cid w16 w16cex w16sdtdh">
   <w:docDefaults>
     <w:rPrDefault>
       <w:rPr>
@@ -3339,144 +3138,383 @@
     </w:rPrDefault>
     <w:pPrDefault/>
   </w:docDefaults>
-  <w:latentStyles w:defLockedState="0" w:defUIPriority="99" w:defSemiHidden="1" w:defUnhideWhenUsed="1" w:defQFormat="0" w:count="267">
-    <w:lsdException w:name="Normal" w:semiHidden="0" w:uiPriority="0" w:unhideWhenUsed="0" w:qFormat="1"/>
-    <w:lsdException w:name="heading 1" w:semiHidden="0" w:uiPriority="9" w:unhideWhenUsed="0" w:qFormat="1"/>
-    <w:lsdException w:name="heading 2" w:uiPriority="9" w:qFormat="1"/>
-    <w:lsdException w:name="heading 3" w:uiPriority="9" w:qFormat="1"/>
-    <w:lsdException w:name="heading 4" w:uiPriority="9" w:qFormat="1"/>
-    <w:lsdException w:name="heading 5" w:uiPriority="9" w:qFormat="1"/>
-    <w:lsdException w:name="heading 6" w:uiPriority="9" w:qFormat="1"/>
-    <w:lsdException w:name="heading 7" w:uiPriority="9" w:qFormat="1"/>
-    <w:lsdException w:name="heading 8" w:uiPriority="9" w:qFormat="1"/>
-    <w:lsdException w:name="heading 9" w:uiPriority="9" w:qFormat="1"/>
-    <w:lsdException w:name="toc 1" w:uiPriority="39"/>
-    <w:lsdException w:name="toc 2" w:uiPriority="39"/>
-    <w:lsdException w:name="toc 3" w:uiPriority="39"/>
-    <w:lsdException w:name="toc 4" w:uiPriority="39"/>
-    <w:lsdException w:name="toc 5" w:uiPriority="39"/>
-    <w:lsdException w:name="toc 6" w:uiPriority="39"/>
-    <w:lsdException w:name="toc 7" w:uiPriority="39"/>
-    <w:lsdException w:name="toc 8" w:uiPriority="39"/>
-    <w:lsdException w:name="toc 9" w:uiPriority="39"/>
-    <w:lsdException w:name="caption" w:uiPriority="35" w:qFormat="1"/>
-    <w:lsdException w:name="Title" w:semiHidden="0" w:uiPriority="10" w:unhideWhenUsed="0" w:qFormat="1"/>
-    <w:lsdException w:name="Default Paragraph Font" w:uiPriority="1"/>
-    <w:lsdException w:name="Subtitle" w:semiHidden="0" w:uiPriority="11" w:unhideWhenUsed="0" w:qFormat="1"/>
-    <w:lsdException w:name="Strong" w:semiHidden="0" w:uiPriority="22" w:unhideWhenUsed="0" w:qFormat="1"/>
-    <w:lsdException w:name="Emphasis" w:semiHidden="0" w:uiPriority="20" w:unhideWhenUsed="0" w:qFormat="1"/>
-    <w:lsdException w:name="Table Grid" w:semiHidden="0" w:uiPriority="59" w:unhideWhenUsed="0"/>
-    <w:lsdException w:name="Placeholder Text" w:unhideWhenUsed="0"/>
-    <w:lsdException w:name="No Spacing" w:semiHidden="0" w:uiPriority="1" w:unhideWhenUsed="0" w:qFormat="1"/>
-    <w:lsdException w:name="Light Shading" w:semiHidden="0" w:uiPriority="60" w:unhideWhenUsed="0"/>
-    <w:lsdException w:name="Light List" w:semiHidden="0" w:uiPriority="61" w:unhideWhenUsed="0"/>
-    <w:lsdException w:name="Light Grid" w:semiHidden="0" w:uiPriority="62" w:unhideWhenUsed="0"/>
-    <w:lsdException w:name="Medium Shading 1" w:semiHidden="0" w:uiPriority="63" w:unhideWhenUsed="0"/>
-    <w:lsdException w:name="Medium Shading 2" w:semiHidden="0" w:uiPriority="64" w:unhideWhenUsed="0"/>
-    <w:lsdException w:name="Medium List 1" w:semiHidden="0" w:uiPriority="65" w:unhideWhenUsed="0"/>
-    <w:lsdException w:name="Medium List 2" w:semiHidden="0" w:uiPriority="66" w:unhideWhenUsed="0"/>
-    <w:lsdException w:name="Medium Grid 1" w:semiHidden="0" w:uiPriority="67" w:unhideWhenUsed="0"/>
-    <w:lsdException w:name="Medium Grid 2" w:semiHidden="0" w:uiPriority="68" w:unhideWhenUsed="0"/>
-    <w:lsdException w:name="Medium Grid 3" w:semiHidden="0" w:uiPriority="69" w:unhideWhenUsed="0"/>
-    <w:lsdException w:name="Dark List" w:semiHidden="0" w:uiPriority="70" w:unhideWhenUsed="0"/>
-    <w:lsdException w:name="Colorful Shading" w:semiHidden="0" w:uiPriority="71" w:unhideWhenUsed="0"/>
-    <w:lsdException w:name="Colorful List" w:semiHidden="0" w:uiPriority="72" w:unhideWhenUsed="0"/>
-    <w:lsdException w:name="Colorful Grid" w:semiHidden="0" w:uiPriority="73" w:unhideWhenUsed="0"/>
-    <w:lsdException w:name="Light Shading Accent 1" w:semiHidden="0" w:uiPriority="60" w:unhideWhenUsed="0"/>
-    <w:lsdException w:name="Light List Accent 1" w:semiHidden="0" w:uiPriority="61" w:unhideWhenUsed="0"/>
-    <w:lsdException w:name="Light Grid Accent 1" w:semiHidden="0" w:uiPriority="62" w:unhideWhenUsed="0"/>
-    <w:lsdException w:name="Medium Shading 1 Accent 1" w:semiHidden="0" w:uiPriority="63" w:unhideWhenUsed="0"/>
-    <w:lsdException w:name="Medium Shading 2 Accent 1" w:semiHidden="0" w:uiPriority="64" w:unhideWhenUsed="0"/>
-    <w:lsdException w:name="Medium List 1 Accent 1" w:semiHidden="0" w:uiPriority="65" w:unhideWhenUsed="0"/>
-    <w:lsdException w:name="Revision" w:unhideWhenUsed="0"/>
-    <w:lsdException w:name="List Paragraph" w:semiHidden="0" w:unhideWhenUsed="0" w:qFormat="1"/>
-    <w:lsdException w:name="Quote" w:semiHidden="0" w:uiPriority="29" w:unhideWhenUsed="0" w:qFormat="1"/>
-    <w:lsdException w:name="Intense Quote" w:semiHidden="0" w:uiPriority="30" w:unhideWhenUsed="0" w:qFormat="1"/>
-    <w:lsdException w:name="Medium List 2 Accent 1" w:semiHidden="0" w:uiPriority="66" w:unhideWhenUsed="0"/>
-    <w:lsdException w:name="Medium Grid 1 Accent 1" w:semiHidden="0" w:uiPriority="67" w:unhideWhenUsed="0"/>
-    <w:lsdException w:name="Medium Grid 2 Accent 1" w:semiHidden="0" w:uiPriority="68" w:unhideWhenUsed="0"/>
-    <w:lsdException w:name="Medium Grid 3 Accent 1" w:semiHidden="0" w:uiPriority="69" w:unhideWhenUsed="0"/>
-    <w:lsdException w:name="Dark List Accent 1" w:semiHidden="0" w:uiPriority="70" w:unhideWhenUsed="0"/>
-    <w:lsdException w:name="Colorful Shading Accent 1" w:semiHidden="0" w:uiPriority="71" w:unhideWhenUsed="0"/>
-    <w:lsdException w:name="Colorful List Accent 1" w:semiHidden="0" w:uiPriority="72" w:unhideWhenUsed="0"/>
-    <w:lsdException w:name="Colorful Grid Accent 1" w:semiHidden="0" w:uiPriority="73" w:unhideWhenUsed="0"/>
-    <w:lsdException w:name="Light Shading Accent 2" w:semiHidden="0" w:uiPriority="60" w:unhideWhenUsed="0"/>
-    <w:lsdException w:name="Light List Accent 2" w:semiHidden="0" w:uiPriority="61" w:unhideWhenUsed="0"/>
-    <w:lsdException w:name="Light Grid Accent 2" w:semiHidden="0" w:uiPriority="62" w:unhideWhenUsed="0"/>
-    <w:lsdException w:name="Medium Shading 1 Accent 2" w:semiHidden="0" w:uiPriority="63" w:unhideWhenUsed="0"/>
-    <w:lsdException w:name="Medium Shading 2 Accent 2" w:semiHidden="0" w:uiPriority="64" w:unhideWhenUsed="0"/>
-    <w:lsdException w:name="Medium List 1 Accent 2" w:semiHidden="0" w:uiPriority="65" w:unhideWhenUsed="0"/>
-    <w:lsdException w:name="Medium List 2 Accent 2" w:semiHidden="0" w:uiPriority="66" w:unhideWhenUsed="0"/>
-    <w:lsdException w:name="Medium Grid 1 Accent 2" w:semiHidden="0" w:uiPriority="67" w:unhideWhenUsed="0"/>
-    <w:lsdException w:name="Medium Grid 2 Accent 2" w:semiHidden="0" w:uiPriority="68" w:unhideWhenUsed="0"/>
-    <w:lsdException w:name="Medium Grid 3 Accent 2" w:semiHidden="0" w:uiPriority="69" w:unhideWhenUsed="0"/>
-    <w:lsdException w:name="Dark List Accent 2" w:semiHidden="0" w:uiPriority="70" w:unhideWhenUsed="0"/>
-    <w:lsdException w:name="Colorful Shading Accent 2" w:semiHidden="0" w:uiPriority="71" w:unhideWhenUsed="0"/>
-    <w:lsdException w:name="Colorful List Accent 2" w:semiHidden="0" w:uiPriority="72" w:unhideWhenUsed="0"/>
-    <w:lsdException w:name="Colorful Grid Accent 2" w:semiHidden="0" w:uiPriority="73" w:unhideWhenUsed="0"/>
-    <w:lsdException w:name="Light Shading Accent 3" w:semiHidden="0" w:uiPriority="60" w:unhideWhenUsed="0"/>
-    <w:lsdException w:name="Light List Accent 3" w:semiHidden="0" w:uiPriority="61" w:unhideWhenUsed="0"/>
-    <w:lsdException w:name="Light Grid Accent 3" w:semiHidden="0" w:uiPriority="62" w:unhideWhenUsed="0"/>
-    <w:lsdException w:name="Medium Shading 1 Accent 3" w:semiHidden="0" w:uiPriority="63" w:unhideWhenUsed="0"/>
-    <w:lsdException w:name="Medium Shading 2 Accent 3" w:semiHidden="0" w:uiPriority="64" w:unhideWhenUsed="0"/>
-    <w:lsdException w:name="Medium List 1 Accent 3" w:semiHidden="0" w:uiPriority="65" w:unhideWhenUsed="0"/>
-    <w:lsdException w:name="Medium List 2 Accent 3" w:semiHidden="0" w:uiPriority="66" w:unhideWhenUsed="0"/>
-    <w:lsdException w:name="Medium Grid 1 Accent 3" w:semiHidden="0" w:uiPriority="67" w:unhideWhenUsed="0"/>
-    <w:lsdException w:name="Medium Grid 2 Accent 3" w:semiHidden="0" w:uiPriority="68" w:unhideWhenUsed="0"/>
-    <w:lsdException w:name="Medium Grid 3 Accent 3" w:semiHidden="0" w:uiPriority="69" w:unhideWhenUsed="0"/>
-    <w:lsdException w:name="Dark List Accent 3" w:semiHidden="0" w:uiPriority="70" w:unhideWhenUsed="0"/>
-    <w:lsdException w:name="Colorful Shading Accent 3" w:semiHidden="0" w:uiPriority="71" w:unhideWhenUsed="0"/>
-    <w:lsdException w:name="Colorful List Accent 3" w:semiHidden="0" w:uiPriority="72" w:unhideWhenUsed="0"/>
-    <w:lsdException w:name="Colorful Grid Accent 3" w:semiHidden="0" w:uiPriority="73" w:unhideWhenUsed="0"/>
-    <w:lsdException w:name="Light Shading Accent 4" w:semiHidden="0" w:uiPriority="60" w:unhideWhenUsed="0"/>
-    <w:lsdException w:name="Light List Accent 4" w:semiHidden="0" w:uiPriority="61" w:unhideWhenUsed="0"/>
-    <w:lsdException w:name="Light Grid Accent 4" w:semiHidden="0" w:uiPriority="62" w:unhideWhenUsed="0"/>
-    <w:lsdException w:name="Medium Shading 1 Accent 4" w:semiHidden="0" w:uiPriority="63" w:unhideWhenUsed="0"/>
-    <w:lsdException w:name="Medium Shading 2 Accent 4" w:semiHidden="0" w:uiPriority="64" w:unhideWhenUsed="0"/>
-    <w:lsdException w:name="Medium List 1 Accent 4" w:semiHidden="0" w:uiPriority="65" w:unhideWhenUsed="0"/>
-    <w:lsdException w:name="Medium List 2 Accent 4" w:semiHidden="0" w:uiPriority="66" w:unhideWhenUsed="0"/>
-    <w:lsdException w:name="Medium Grid 1 Accent 4" w:semiHidden="0" w:uiPriority="67" w:unhideWhenUsed="0"/>
-    <w:lsdException w:name="Medium Grid 2 Accent 4" w:semiHidden="0" w:uiPriority="68" w:unhideWhenUsed="0"/>
-    <w:lsdException w:name="Medium Grid 3 Accent 4" w:semiHidden="0" w:uiPriority="69" w:unhideWhenUsed="0"/>
-    <w:lsdException w:name="Dark List Accent 4" w:semiHidden="0" w:uiPriority="70" w:unhideWhenUsed="0"/>
-    <w:lsdException w:name="Colorful Shading Accent 4" w:semiHidden="0" w:uiPriority="71" w:unhideWhenUsed="0"/>
-    <w:lsdException w:name="Colorful List Accent 4" w:semiHidden="0" w:uiPriority="72" w:unhideWhenUsed="0"/>
-    <w:lsdException w:name="Colorful Grid Accent 4" w:semiHidden="0" w:uiPriority="73" w:unhideWhenUsed="0"/>
-    <w:lsdException w:name="Light Shading Accent 5" w:semiHidden="0" w:uiPriority="60" w:unhideWhenUsed="0"/>
-    <w:lsdException w:name="Light List Accent 5" w:semiHidden="0" w:uiPriority="61" w:unhideWhenUsed="0"/>
-    <w:lsdException w:name="Light Grid Accent 5" w:semiHidden="0" w:uiPriority="62" w:unhideWhenUsed="0"/>
-    <w:lsdException w:name="Medium Shading 1 Accent 5" w:semiHidden="0" w:uiPriority="63" w:unhideWhenUsed="0"/>
-    <w:lsdException w:name="Medium Shading 2 Accent 5" w:semiHidden="0" w:uiPriority="64" w:unhideWhenUsed="0"/>
-    <w:lsdException w:name="Medium List 1 Accent 5" w:semiHidden="0" w:uiPriority="65" w:unhideWhenUsed="0"/>
-    <w:lsdException w:name="Medium List 2 Accent 5" w:semiHidden="0" w:uiPriority="66" w:unhideWhenUsed="0"/>
-    <w:lsdException w:name="Medium Grid 1 Accent 5" w:semiHidden="0" w:uiPriority="67" w:unhideWhenUsed="0"/>
-    <w:lsdException w:name="Medium Grid 2 Accent 5" w:semiHidden="0" w:uiPriority="68" w:unhideWhenUsed="0"/>
-    <w:lsdException w:name="Medium Grid 3 Accent 5" w:semiHidden="0" w:uiPriority="69" w:unhideWhenUsed="0"/>
-    <w:lsdException w:name="Dark List Accent 5" w:semiHidden="0" w:uiPriority="70" w:unhideWhenUsed="0"/>
-    <w:lsdException w:name="Colorful Shading Accent 5" w:semiHidden="0" w:uiPriority="71" w:unhideWhenUsed="0"/>
-    <w:lsdException w:name="Colorful List Accent 5" w:semiHidden="0" w:uiPriority="72" w:unhideWhenUsed="0"/>
-    <w:lsdException w:name="Colorful Grid Accent 5" w:semiHidden="0" w:uiPriority="73" w:unhideWhenUsed="0"/>
-    <w:lsdException w:name="Light Shading Accent 6" w:semiHidden="0" w:uiPriority="60" w:unhideWhenUsed="0"/>
-    <w:lsdException w:name="Light List Accent 6" w:semiHidden="0" w:uiPriority="61" w:unhideWhenUsed="0"/>
-    <w:lsdException w:name="Light Grid Accent 6" w:semiHidden="0" w:uiPriority="62" w:unhideWhenUsed="0"/>
-    <w:lsdException w:name="Medium Shading 1 Accent 6" w:semiHidden="0" w:uiPriority="63" w:unhideWhenUsed="0"/>
-    <w:lsdException w:name="Medium Shading 2 Accent 6" w:semiHidden="0" w:uiPriority="64" w:unhideWhenUsed="0"/>
-    <w:lsdException w:name="Medium List 1 Accent 6" w:semiHidden="0" w:uiPriority="65" w:unhideWhenUsed="0"/>
-    <w:lsdException w:name="Medium List 2 Accent 6" w:semiHidden="0" w:uiPriority="66" w:unhideWhenUsed="0"/>
-    <w:lsdException w:name="Medium Grid 1 Accent 6" w:semiHidden="0" w:uiPriority="67" w:unhideWhenUsed="0"/>
-    <w:lsdException w:name="Medium Grid 2 Accent 6" w:semiHidden="0" w:uiPriority="68" w:unhideWhenUsed="0"/>
-    <w:lsdException w:name="Medium Grid 3 Accent 6" w:semiHidden="0" w:uiPriority="69" w:unhideWhenUsed="0"/>
-    <w:lsdException w:name="Dark List Accent 6" w:semiHidden="0" w:uiPriority="70" w:unhideWhenUsed="0"/>
-    <w:lsdException w:name="Colorful Shading Accent 6" w:semiHidden="0" w:uiPriority="71" w:unhideWhenUsed="0"/>
-    <w:lsdException w:name="Colorful List Accent 6" w:semiHidden="0" w:uiPriority="72" w:unhideWhenUsed="0"/>
-    <w:lsdException w:name="Colorful Grid Accent 6" w:semiHidden="0" w:uiPriority="73" w:unhideWhenUsed="0"/>
-    <w:lsdException w:name="Subtle Emphasis" w:semiHidden="0" w:uiPriority="19" w:unhideWhenUsed="0" w:qFormat="1"/>
-    <w:lsdException w:name="Intense Emphasis" w:semiHidden="0" w:uiPriority="21" w:unhideWhenUsed="0" w:qFormat="1"/>
-    <w:lsdException w:name="Subtle Reference" w:semiHidden="0" w:uiPriority="31" w:unhideWhenUsed="0" w:qFormat="1"/>
-    <w:lsdException w:name="Intense Reference" w:semiHidden="0" w:uiPriority="32" w:unhideWhenUsed="0" w:qFormat="1"/>
-    <w:lsdException w:name="Book Title" w:semiHidden="0" w:uiPriority="33" w:unhideWhenUsed="0" w:qFormat="1"/>
-    <w:lsdException w:name="Bibliography" w:uiPriority="37"/>
-    <w:lsdException w:name="TOC Heading" w:uiPriority="39" w:qFormat="1"/>
+  <w:latentStyles w:defLockedState="0" w:defUIPriority="99" w:defSemiHidden="0" w:defUnhideWhenUsed="0" w:defQFormat="0" w:count="376">
+    <w:lsdException w:name="Normal" w:uiPriority="0" w:qFormat="1"/>
+    <w:lsdException w:name="heading 1" w:uiPriority="9" w:qFormat="1"/>
+    <w:lsdException w:name="heading 2" w:semiHidden="1" w:uiPriority="9" w:unhideWhenUsed="1" w:qFormat="1"/>
+    <w:lsdException w:name="heading 3" w:semiHidden="1" w:uiPriority="9" w:unhideWhenUsed="1" w:qFormat="1"/>
+    <w:lsdException w:name="heading 4" w:semiHidden="1" w:uiPriority="9" w:unhideWhenUsed="1" w:qFormat="1"/>
+    <w:lsdException w:name="heading 5" w:semiHidden="1" w:uiPriority="9" w:unhideWhenUsed="1" w:qFormat="1"/>
+    <w:lsdException w:name="heading 6" w:semiHidden="1" w:uiPriority="9" w:unhideWhenUsed="1" w:qFormat="1"/>
+    <w:lsdException w:name="heading 7" w:semiHidden="1" w:uiPriority="9" w:unhideWhenUsed="1" w:qFormat="1"/>
+    <w:lsdException w:name="heading 8" w:semiHidden="1" w:uiPriority="9" w:unhideWhenUsed="1" w:qFormat="1"/>
+    <w:lsdException w:name="heading 9" w:semiHidden="1" w:uiPriority="9" w:unhideWhenUsed="1" w:qFormat="1"/>
+    <w:lsdException w:name="index 1" w:semiHidden="1" w:unhideWhenUsed="1"/>
+    <w:lsdException w:name="index 2" w:semiHidden="1" w:unhideWhenUsed="1"/>
+    <w:lsdException w:name="index 3" w:semiHidden="1" w:unhideWhenUsed="1"/>
+    <w:lsdException w:name="index 4" w:semiHidden="1" w:unhideWhenUsed="1"/>
+    <w:lsdException w:name="index 5" w:semiHidden="1" w:unhideWhenUsed="1"/>
+    <w:lsdException w:name="index 6" w:semiHidden="1" w:unhideWhenUsed="1"/>
+    <w:lsdException w:name="index 7" w:semiHidden="1" w:unhideWhenUsed="1"/>
+    <w:lsdException w:name="index 8" w:semiHidden="1" w:unhideWhenUsed="1"/>
+    <w:lsdException w:name="index 9" w:semiHidden="1" w:unhideWhenUsed="1"/>
+    <w:lsdException w:name="toc 1" w:semiHidden="1" w:uiPriority="39" w:unhideWhenUsed="1"/>
+    <w:lsdException w:name="toc 2" w:semiHidden="1" w:uiPriority="39" w:unhideWhenUsed="1"/>
+    <w:lsdException w:name="toc 3" w:semiHidden="1" w:uiPriority="39" w:unhideWhenUsed="1"/>
+    <w:lsdException w:name="toc 4" w:semiHidden="1" w:uiPriority="39" w:unhideWhenUsed="1"/>
+    <w:lsdException w:name="toc 5" w:semiHidden="1" w:uiPriority="39" w:unhideWhenUsed="1"/>
+    <w:lsdException w:name="toc 6" w:semiHidden="1" w:uiPriority="39" w:unhideWhenUsed="1"/>
+    <w:lsdException w:name="toc 7" w:semiHidden="1" w:uiPriority="39" w:unhideWhenUsed="1"/>
+    <w:lsdException w:name="toc 8" w:semiHidden="1" w:uiPriority="39" w:unhideWhenUsed="1"/>
+    <w:lsdException w:name="toc 9" w:semiHidden="1" w:uiPriority="39" w:unhideWhenUsed="1"/>
+    <w:lsdException w:name="Normal Indent" w:semiHidden="1" w:unhideWhenUsed="1"/>
+    <w:lsdException w:name="footnote text" w:semiHidden="1" w:unhideWhenUsed="1"/>
+    <w:lsdException w:name="annotation text" w:semiHidden="1" w:unhideWhenUsed="1"/>
+    <w:lsdException w:name="header" w:semiHidden="1" w:unhideWhenUsed="1"/>
+    <w:lsdException w:name="footer" w:semiHidden="1" w:unhideWhenUsed="1"/>
+    <w:lsdException w:name="index heading" w:semiHidden="1" w:unhideWhenUsed="1"/>
+    <w:lsdException w:name="caption" w:semiHidden="1" w:uiPriority="35" w:unhideWhenUsed="1" w:qFormat="1"/>
+    <w:lsdException w:name="table of figures" w:semiHidden="1" w:unhideWhenUsed="1"/>
+    <w:lsdException w:name="envelope address" w:semiHidden="1" w:unhideWhenUsed="1"/>
+    <w:lsdException w:name="envelope return" w:semiHidden="1" w:unhideWhenUsed="1"/>
+    <w:lsdException w:name="footnote reference" w:semiHidden="1" w:unhideWhenUsed="1"/>
+    <w:lsdException w:name="annotation reference" w:semiHidden="1" w:unhideWhenUsed="1"/>
+    <w:lsdException w:name="line number" w:semiHidden="1" w:unhideWhenUsed="1"/>
+    <w:lsdException w:name="page number" w:semiHidden="1" w:unhideWhenUsed="1"/>
+    <w:lsdException w:name="endnote reference" w:semiHidden="1" w:unhideWhenUsed="1"/>
+    <w:lsdException w:name="endnote text" w:semiHidden="1" w:unhideWhenUsed="1"/>
+    <w:lsdException w:name="table of authorities" w:semiHidden="1" w:unhideWhenUsed="1"/>
+    <w:lsdException w:name="macro" w:semiHidden="1" w:unhideWhenUsed="1"/>
+    <w:lsdException w:name="toa heading" w:semiHidden="1" w:unhideWhenUsed="1"/>
+    <w:lsdException w:name="List" w:semiHidden="1" w:unhideWhenUsed="1"/>
+    <w:lsdException w:name="List Bullet" w:semiHidden="1" w:unhideWhenUsed="1"/>
+    <w:lsdException w:name="List Number" w:semiHidden="1" w:unhideWhenUsed="1"/>
+    <w:lsdException w:name="List 2" w:semiHidden="1" w:unhideWhenUsed="1"/>
+    <w:lsdException w:name="List 3" w:semiHidden="1" w:unhideWhenUsed="1"/>
+    <w:lsdException w:name="List 4" w:semiHidden="1" w:unhideWhenUsed="1"/>
+    <w:lsdException w:name="List 5" w:semiHidden="1" w:unhideWhenUsed="1"/>
+    <w:lsdException w:name="List Bullet 2" w:semiHidden="1" w:unhideWhenUsed="1"/>
+    <w:lsdException w:name="List Bullet 3" w:semiHidden="1" w:unhideWhenUsed="1"/>
+    <w:lsdException w:name="List Bullet 4" w:semiHidden="1" w:unhideWhenUsed="1"/>
+    <w:lsdException w:name="List Bullet 5" w:semiHidden="1" w:unhideWhenUsed="1"/>
+    <w:lsdException w:name="List Number 2" w:semiHidden="1" w:unhideWhenUsed="1"/>
+    <w:lsdException w:name="List Number 3" w:semiHidden="1" w:unhideWhenUsed="1"/>
+    <w:lsdException w:name="List Number 4" w:semiHidden="1" w:unhideWhenUsed="1"/>
+    <w:lsdException w:name="List Number 5" w:semiHidden="1" w:unhideWhenUsed="1"/>
+    <w:lsdException w:name="Title" w:uiPriority="10" w:qFormat="1"/>
+    <w:lsdException w:name="Closing" w:semiHidden="1" w:unhideWhenUsed="1"/>
+    <w:lsdException w:name="Signature" w:semiHidden="1" w:unhideWhenUsed="1"/>
+    <w:lsdException w:name="Default Paragraph Font" w:semiHidden="1" w:uiPriority="1" w:unhideWhenUsed="1"/>
+    <w:lsdException w:name="Body Text" w:semiHidden="1" w:unhideWhenUsed="1"/>
+    <w:lsdException w:name="Body Text Indent" w:semiHidden="1" w:unhideWhenUsed="1"/>
+    <w:lsdException w:name="List Continue" w:semiHidden="1" w:unhideWhenUsed="1"/>
+    <w:lsdException w:name="List Continue 2" w:semiHidden="1" w:unhideWhenUsed="1"/>
+    <w:lsdException w:name="List Continue 3" w:semiHidden="1" w:unhideWhenUsed="1"/>
+    <w:lsdException w:name="List Continue 4" w:semiHidden="1" w:unhideWhenUsed="1"/>
+    <w:lsdException w:name="List Continue 5" w:semiHidden="1" w:unhideWhenUsed="1"/>
+    <w:lsdException w:name="Message Header" w:semiHidden="1" w:unhideWhenUsed="1"/>
+    <w:lsdException w:name="Subtitle" w:uiPriority="11" w:qFormat="1"/>
+    <w:lsdException w:name="Salutation" w:semiHidden="1" w:unhideWhenUsed="1"/>
+    <w:lsdException w:name="Date" w:semiHidden="1" w:unhideWhenUsed="1"/>
+    <w:lsdException w:name="Body Text First Indent" w:semiHidden="1" w:unhideWhenUsed="1"/>
+    <w:lsdException w:name="Body Text First Indent 2" w:semiHidden="1" w:unhideWhenUsed="1"/>
+    <w:lsdException w:name="Note Heading" w:semiHidden="1" w:unhideWhenUsed="1"/>
+    <w:lsdException w:name="Body Text 2" w:semiHidden="1" w:unhideWhenUsed="1"/>
+    <w:lsdException w:name="Body Text 3" w:semiHidden="1" w:unhideWhenUsed="1"/>
+    <w:lsdException w:name="Body Text Indent 2" w:semiHidden="1" w:unhideWhenUsed="1"/>
+    <w:lsdException w:name="Body Text Indent 3" w:semiHidden="1" w:unhideWhenUsed="1"/>
+    <w:lsdException w:name="Block Text" w:semiHidden="1" w:unhideWhenUsed="1"/>
+    <w:lsdException w:name="Hyperlink" w:semiHidden="1" w:unhideWhenUsed="1"/>
+    <w:lsdException w:name="FollowedHyperlink" w:semiHidden="1" w:unhideWhenUsed="1"/>
+    <w:lsdException w:name="Strong" w:uiPriority="22" w:qFormat="1"/>
+    <w:lsdException w:name="Emphasis" w:uiPriority="20" w:qFormat="1"/>
+    <w:lsdException w:name="Document Map" w:semiHidden="1" w:unhideWhenUsed="1"/>
+    <w:lsdException w:name="Plain Text" w:semiHidden="1" w:unhideWhenUsed="1"/>
+    <w:lsdException w:name="E-mail Signature" w:semiHidden="1" w:unhideWhenUsed="1"/>
+    <w:lsdException w:name="HTML Top of Form" w:semiHidden="1" w:unhideWhenUsed="1"/>
+    <w:lsdException w:name="HTML Bottom of Form" w:semiHidden="1" w:unhideWhenUsed="1"/>
+    <w:lsdException w:name="Normal (Web)" w:semiHidden="1" w:unhideWhenUsed="1"/>
+    <w:lsdException w:name="HTML Acronym" w:semiHidden="1" w:unhideWhenUsed="1"/>
+    <w:lsdException w:name="HTML Address" w:semiHidden="1" w:unhideWhenUsed="1"/>
+    <w:lsdException w:name="HTML Cite" w:semiHidden="1" w:unhideWhenUsed="1"/>
+    <w:lsdException w:name="HTML Code" w:semiHidden="1" w:unhideWhenUsed="1"/>
+    <w:lsdException w:name="HTML Definition" w:semiHidden="1" w:unhideWhenUsed="1"/>
+    <w:lsdException w:name="HTML Keyboard" w:semiHidden="1" w:unhideWhenUsed="1"/>
+    <w:lsdException w:name="HTML Preformatted" w:semiHidden="1" w:unhideWhenUsed="1"/>
+    <w:lsdException w:name="HTML Sample" w:semiHidden="1" w:unhideWhenUsed="1"/>
+    <w:lsdException w:name="HTML Typewriter" w:semiHidden="1" w:unhideWhenUsed="1"/>
+    <w:lsdException w:name="HTML Variable" w:semiHidden="1" w:unhideWhenUsed="1"/>
+    <w:lsdException w:name="Normal Table" w:semiHidden="1" w:unhideWhenUsed="1"/>
+    <w:lsdException w:name="annotation subject" w:semiHidden="1" w:unhideWhenUsed="1"/>
+    <w:lsdException w:name="No List" w:semiHidden="1" w:unhideWhenUsed="1"/>
+    <w:lsdException w:name="Outline List 1" w:semiHidden="1" w:unhideWhenUsed="1"/>
+    <w:lsdException w:name="Outline List 2" w:semiHidden="1" w:unhideWhenUsed="1"/>
+    <w:lsdException w:name="Outline List 3" w:semiHidden="1" w:unhideWhenUsed="1"/>
+    <w:lsdException w:name="Table Simple 1" w:semiHidden="1" w:unhideWhenUsed="1"/>
+    <w:lsdException w:name="Table Simple 2" w:semiHidden="1" w:unhideWhenUsed="1"/>
+    <w:lsdException w:name="Table Simple 3" w:semiHidden="1" w:unhideWhenUsed="1"/>
+    <w:lsdException w:name="Table Classic 1" w:semiHidden="1" w:unhideWhenUsed="1"/>
+    <w:lsdException w:name="Table Classic 2" w:semiHidden="1" w:unhideWhenUsed="1"/>
+    <w:lsdException w:name="Table Classic 3" w:semiHidden="1" w:unhideWhenUsed="1"/>
+    <w:lsdException w:name="Table Classic 4" w:semiHidden="1" w:unhideWhenUsed="1"/>
+    <w:lsdException w:name="Table Colorful 1" w:semiHidden="1" w:unhideWhenUsed="1"/>
+    <w:lsdException w:name="Table Colorful 2" w:semiHidden="1" w:unhideWhenUsed="1"/>
+    <w:lsdException w:name="Table Colorful 3" w:semiHidden="1" w:unhideWhenUsed="1"/>
+    <w:lsdException w:name="Table Columns 1" w:semiHidden="1" w:unhideWhenUsed="1"/>
+    <w:lsdException w:name="Table Columns 2" w:semiHidden="1" w:unhideWhenUsed="1"/>
+    <w:lsdException w:name="Table Columns 3" w:semiHidden="1" w:unhideWhenUsed="1"/>
+    <w:lsdException w:name="Table Columns 4" w:semiHidden="1" w:unhideWhenUsed="1"/>
+    <w:lsdException w:name="Table Columns 5" w:semiHidden="1" w:unhideWhenUsed="1"/>
+    <w:lsdException w:name="Table Grid 1" w:semiHidden="1" w:unhideWhenUsed="1"/>
+    <w:lsdException w:name="Table Grid 2" w:semiHidden="1" w:unhideWhenUsed="1"/>
+    <w:lsdException w:name="Table Grid 3" w:semiHidden="1" w:unhideWhenUsed="1"/>
+    <w:lsdException w:name="Table Grid 4" w:semiHidden="1" w:unhideWhenUsed="1"/>
+    <w:lsdException w:name="Table Grid 5" w:semiHidden="1" w:unhideWhenUsed="1"/>
+    <w:lsdException w:name="Table Grid 6" w:semiHidden="1" w:unhideWhenUsed="1"/>
+    <w:lsdException w:name="Table Grid 7" w:semiHidden="1" w:unhideWhenUsed="1"/>
+    <w:lsdException w:name="Table Grid 8" w:semiHidden="1" w:unhideWhenUsed="1"/>
+    <w:lsdException w:name="Table List 1" w:semiHidden="1" w:unhideWhenUsed="1"/>
+    <w:lsdException w:name="Table List 2" w:semiHidden="1" w:unhideWhenUsed="1"/>
+    <w:lsdException w:name="Table List 3" w:semiHidden="1" w:unhideWhenUsed="1"/>
+    <w:lsdException w:name="Table List 4" w:semiHidden="1" w:unhideWhenUsed="1"/>
+    <w:lsdException w:name="Table List 5" w:semiHidden="1" w:unhideWhenUsed="1"/>
+    <w:lsdException w:name="Table List 6" w:semiHidden="1" w:unhideWhenUsed="1"/>
+    <w:lsdException w:name="Table List 7" w:semiHidden="1" w:unhideWhenUsed="1"/>
+    <w:lsdException w:name="Table List 8" w:semiHidden="1" w:unhideWhenUsed="1"/>
+    <w:lsdException w:name="Table 3D effects 1" w:semiHidden="1" w:unhideWhenUsed="1"/>
+    <w:lsdException w:name="Table 3D effects 2" w:semiHidden="1" w:unhideWhenUsed="1"/>
+    <w:lsdException w:name="Table 3D effects 3" w:semiHidden="1" w:unhideWhenUsed="1"/>
+    <w:lsdException w:name="Table Contemporary" w:semiHidden="1" w:unhideWhenUsed="1"/>
+    <w:lsdException w:name="Table Elegant" w:semiHidden="1" w:unhideWhenUsed="1"/>
+    <w:lsdException w:name="Table Professional" w:semiHidden="1" w:unhideWhenUsed="1"/>
+    <w:lsdException w:name="Table Subtle 1" w:semiHidden="1" w:unhideWhenUsed="1"/>
+    <w:lsdException w:name="Table Subtle 2" w:semiHidden="1" w:unhideWhenUsed="1"/>
+    <w:lsdException w:name="Table Web 1" w:semiHidden="1" w:unhideWhenUsed="1"/>
+    <w:lsdException w:name="Table Web 2" w:semiHidden="1" w:unhideWhenUsed="1"/>
+    <w:lsdException w:name="Table Web 3" w:semiHidden="1" w:unhideWhenUsed="1"/>
+    <w:lsdException w:name="Balloon Text" w:semiHidden="1" w:unhideWhenUsed="1"/>
+    <w:lsdException w:name="Table Grid" w:semiHidden="1" w:uiPriority="59" w:unhideWhenUsed="1"/>
+    <w:lsdException w:name="Table Theme" w:semiHidden="1" w:unhideWhenUsed="1"/>
+    <w:lsdException w:name="Placeholder Text" w:semiHidden="1"/>
+    <w:lsdException w:name="No Spacing" w:uiPriority="1" w:qFormat="1"/>
+    <w:lsdException w:name="Light Shading" w:uiPriority="60"/>
+    <w:lsdException w:name="Light List" w:uiPriority="61"/>
+    <w:lsdException w:name="Light Grid" w:uiPriority="62"/>
+    <w:lsdException w:name="Medium Shading 1" w:uiPriority="63"/>
+    <w:lsdException w:name="Medium Shading 2" w:uiPriority="64"/>
+    <w:lsdException w:name="Medium List 1" w:uiPriority="65"/>
+    <w:lsdException w:name="Medium List 2" w:uiPriority="66"/>
+    <w:lsdException w:name="Medium Grid 1" w:uiPriority="67"/>
+    <w:lsdException w:name="Medium Grid 2" w:uiPriority="68"/>
+    <w:lsdException w:name="Medium Grid 3" w:uiPriority="69"/>
+    <w:lsdException w:name="Dark List" w:uiPriority="70"/>
+    <w:lsdException w:name="Colorful Shading" w:uiPriority="71"/>
+    <w:lsdException w:name="Colorful List" w:uiPriority="72"/>
+    <w:lsdException w:name="Colorful Grid" w:uiPriority="73"/>
+    <w:lsdException w:name="Light Shading Accent 1" w:uiPriority="60"/>
+    <w:lsdException w:name="Light List Accent 1" w:uiPriority="61"/>
+    <w:lsdException w:name="Light Grid Accent 1" w:uiPriority="62"/>
+    <w:lsdException w:name="Medium Shading 1 Accent 1" w:uiPriority="63"/>
+    <w:lsdException w:name="Medium Shading 2 Accent 1" w:uiPriority="64"/>
+    <w:lsdException w:name="Medium List 1 Accent 1" w:uiPriority="65"/>
+    <w:lsdException w:name="Revision" w:semiHidden="1"/>
+    <w:lsdException w:name="List Paragraph" w:qFormat="1"/>
+    <w:lsdException w:name="Quote" w:uiPriority="29" w:qFormat="1"/>
+    <w:lsdException w:name="Intense Quote" w:uiPriority="30" w:qFormat="1"/>
+    <w:lsdException w:name="Medium List 2 Accent 1" w:uiPriority="66"/>
+    <w:lsdException w:name="Medium Grid 1 Accent 1" w:uiPriority="67"/>
+    <w:lsdException w:name="Medium Grid 2 Accent 1" w:uiPriority="68"/>
+    <w:lsdException w:name="Medium Grid 3 Accent 1" w:uiPriority="69"/>
+    <w:lsdException w:name="Dark List Accent 1" w:uiPriority="70"/>
+    <w:lsdException w:name="Colorful Shading Accent 1" w:uiPriority="71"/>
+    <w:lsdException w:name="Colorful List Accent 1" w:uiPriority="72"/>
+    <w:lsdException w:name="Colorful Grid Accent 1" w:uiPriority="73"/>
+    <w:lsdException w:name="Light Shading Accent 2" w:uiPriority="60"/>
+    <w:lsdException w:name="Light List Accent 2" w:uiPriority="61"/>
+    <w:lsdException w:name="Light Grid Accent 2" w:uiPriority="62"/>
+    <w:lsdException w:name="Medium Shading 1 Accent 2" w:uiPriority="63"/>
+    <w:lsdException w:name="Medium Shading 2 Accent 2" w:uiPriority="64"/>
+    <w:lsdException w:name="Medium List 1 Accent 2" w:uiPriority="65"/>
+    <w:lsdException w:name="Medium List 2 Accent 2" w:uiPriority="66"/>
+    <w:lsdException w:name="Medium Grid 1 Accent 2" w:uiPriority="67"/>
+    <w:lsdException w:name="Medium Grid 2 Accent 2" w:uiPriority="68"/>
+    <w:lsdException w:name="Medium Grid 3 Accent 2" w:uiPriority="69"/>
+    <w:lsdException w:name="Dark List Accent 2" w:uiPriority="70"/>
+    <w:lsdException w:name="Colorful Shading Accent 2" w:uiPriority="71"/>
+    <w:lsdException w:name="Colorful List Accent 2" w:uiPriority="72"/>
+    <w:lsdException w:name="Colorful Grid Accent 2" w:uiPriority="73"/>
+    <w:lsdException w:name="Light Shading Accent 3" w:uiPriority="60"/>
+    <w:lsdException w:name="Light List Accent 3" w:uiPriority="61"/>
+    <w:lsdException w:name="Light Grid Accent 3" w:uiPriority="62"/>
+    <w:lsdException w:name="Medium Shading 1 Accent 3" w:uiPriority="63"/>
+    <w:lsdException w:name="Medium Shading 2 Accent 3" w:uiPriority="64"/>
+    <w:lsdException w:name="Medium List 1 Accent 3" w:uiPriority="65"/>
+    <w:lsdException w:name="Medium List 2 Accent 3" w:uiPriority="66"/>
+    <w:lsdException w:name="Medium Grid 1 Accent 3" w:uiPriority="67"/>
+    <w:lsdException w:name="Medium Grid 2 Accent 3" w:uiPriority="68"/>
+    <w:lsdException w:name="Medium Grid 3 Accent 3" w:uiPriority="69"/>
+    <w:lsdException w:name="Dark List Accent 3" w:uiPriority="70"/>
+    <w:lsdException w:name="Colorful Shading Accent 3" w:uiPriority="71"/>
+    <w:lsdException w:name="Colorful List Accent 3" w:uiPriority="72"/>
+    <w:lsdException w:name="Colorful Grid Accent 3" w:uiPriority="73"/>
+    <w:lsdException w:name="Light Shading Accent 4" w:uiPriority="60"/>
+    <w:lsdException w:name="Light List Accent 4" w:uiPriority="61"/>
+    <w:lsdException w:name="Light Grid Accent 4" w:uiPriority="62"/>
+    <w:lsdException w:name="Medium Shading 1 Accent 4" w:uiPriority="63"/>
+    <w:lsdException w:name="Medium Shading 2 Accent 4" w:uiPriority="64"/>
+    <w:lsdException w:name="Medium List 1 Accent 4" w:uiPriority="65"/>
+    <w:lsdException w:name="Medium List 2 Accent 4" w:uiPriority="66"/>
+    <w:lsdException w:name="Medium Grid 1 Accent 4" w:uiPriority="67"/>
+    <w:lsdException w:name="Medium Grid 2 Accent 4" w:uiPriority="68"/>
+    <w:lsdException w:name="Medium Grid 3 Accent 4" w:uiPriority="69"/>
+    <w:lsdException w:name="Dark List Accent 4" w:uiPriority="70"/>
+    <w:lsdException w:name="Colorful Shading Accent 4" w:uiPriority="71"/>
+    <w:lsdException w:name="Colorful List Accent 4" w:uiPriority="72"/>
+    <w:lsdException w:name="Colorful Grid Accent 4" w:uiPriority="73"/>
+    <w:lsdException w:name="Light Shading Accent 5" w:uiPriority="60"/>
+    <w:lsdException w:name="Light List Accent 5" w:uiPriority="61"/>
+    <w:lsdException w:name="Light Grid Accent 5" w:uiPriority="62"/>
+    <w:lsdException w:name="Medium Shading 1 Accent 5" w:uiPriority="63"/>
+    <w:lsdException w:name="Medium Shading 2 Accent 5" w:uiPriority="64"/>
+    <w:lsdException w:name="Medium List 1 Accent 5" w:uiPriority="65"/>
+    <w:lsdException w:name="Medium List 2 Accent 5" w:uiPriority="66"/>
+    <w:lsdException w:name="Medium Grid 1 Accent 5" w:uiPriority="67"/>
+    <w:lsdException w:name="Medium Grid 2 Accent 5" w:uiPriority="68"/>
+    <w:lsdException w:name="Medium Grid 3 Accent 5" w:uiPriority="69"/>
+    <w:lsdException w:name="Dark List Accent 5" w:uiPriority="70"/>
+    <w:lsdException w:name="Colorful Shading Accent 5" w:uiPriority="71"/>
+    <w:lsdException w:name="Colorful List Accent 5" w:uiPriority="72"/>
+    <w:lsdException w:name="Colorful Grid Accent 5" w:uiPriority="73"/>
+    <w:lsdException w:name="Light Shading Accent 6" w:uiPriority="60"/>
+    <w:lsdException w:name="Light List Accent 6" w:uiPriority="61"/>
+    <w:lsdException w:name="Light Grid Accent 6" w:uiPriority="62"/>
+    <w:lsdException w:name="Medium Shading 1 Accent 6" w:uiPriority="63"/>
+    <w:lsdException w:name="Medium Shading 2 Accent 6" w:uiPriority="64"/>
+    <w:lsdException w:name="Medium List 1 Accent 6" w:uiPriority="65"/>
+    <w:lsdException w:name="Medium List 2 Accent 6" w:uiPriority="66"/>
+    <w:lsdException w:name="Medium Grid 1 Accent 6" w:uiPriority="67"/>
+    <w:lsdException w:name="Medium Grid 2 Accent 6" w:uiPriority="68"/>
+    <w:lsdException w:name="Medium Grid 3 Accent 6" w:uiPriority="69"/>
+    <w:lsdException w:name="Dark List Accent 6" w:uiPriority="70"/>
+    <w:lsdException w:name="Colorful Shading Accent 6" w:uiPriority="71"/>
+    <w:lsdException w:name="Colorful List Accent 6" w:uiPriority="72"/>
+    <w:lsdException w:name="Colorful Grid Accent 6" w:uiPriority="73"/>
+    <w:lsdException w:name="Subtle Emphasis" w:uiPriority="19" w:qFormat="1"/>
+    <w:lsdException w:name="Intense Emphasis" w:uiPriority="21" w:qFormat="1"/>
+    <w:lsdException w:name="Subtle Reference" w:uiPriority="31" w:qFormat="1"/>
+    <w:lsdException w:name="Intense Reference" w:uiPriority="32" w:qFormat="1"/>
+    <w:lsdException w:name="Book Title" w:uiPriority="33" w:qFormat="1"/>
+    <w:lsdException w:name="Bibliography" w:semiHidden="1" w:uiPriority="37" w:unhideWhenUsed="1"/>
+    <w:lsdException w:name="TOC Heading" w:semiHidden="1" w:uiPriority="39" w:unhideWhenUsed="1" w:qFormat="1"/>
+    <w:lsdException w:name="Plain Table 1" w:uiPriority="41"/>
+    <w:lsdException w:name="Plain Table 2" w:uiPriority="42"/>
+    <w:lsdException w:name="Plain Table 3" w:uiPriority="43"/>
+    <w:lsdException w:name="Plain Table 4" w:uiPriority="44"/>
+    <w:lsdException w:name="Plain Table 5" w:uiPriority="45"/>
+    <w:lsdException w:name="Grid Table Light" w:uiPriority="40"/>
+    <w:lsdException w:name="Grid Table 1 Light" w:uiPriority="46"/>
+    <w:lsdException w:name="Grid Table 2" w:uiPriority="47"/>
+    <w:lsdException w:name="Grid Table 3" w:uiPriority="48"/>
+    <w:lsdException w:name="Grid Table 4" w:uiPriority="49"/>
+    <w:lsdException w:name="Grid Table 5 Dark" w:uiPriority="50"/>
+    <w:lsdException w:name="Grid Table 6 Colorful" w:uiPriority="51"/>
+    <w:lsdException w:name="Grid Table 7 Colorful" w:uiPriority="52"/>
+    <w:lsdException w:name="Grid Table 1 Light Accent 1" w:uiPriority="46"/>
+    <w:lsdException w:name="Grid Table 2 Accent 1" w:uiPriority="47"/>
+    <w:lsdException w:name="Grid Table 3 Accent 1" w:uiPriority="48"/>
+    <w:lsdException w:name="Grid Table 4 Accent 1" w:uiPriority="49"/>
+    <w:lsdException w:name="Grid Table 5 Dark Accent 1" w:uiPriority="50"/>
+    <w:lsdException w:name="Grid Table 6 Colorful Accent 1" w:uiPriority="51"/>
+    <w:lsdException w:name="Grid Table 7 Colorful Accent 1" w:uiPriority="52"/>
+    <w:lsdException w:name="Grid Table 1 Light Accent 2" w:uiPriority="46"/>
+    <w:lsdException w:name="Grid Table 2 Accent 2" w:uiPriority="47"/>
+    <w:lsdException w:name="Grid Table 3 Accent 2" w:uiPriority="48"/>
+    <w:lsdException w:name="Grid Table 4 Accent 2" w:uiPriority="49"/>
+    <w:lsdException w:name="Grid Table 5 Dark Accent 2" w:uiPriority="50"/>
+    <w:lsdException w:name="Grid Table 6 Colorful Accent 2" w:uiPriority="51"/>
+    <w:lsdException w:name="Grid Table 7 Colorful Accent 2" w:uiPriority="52"/>
+    <w:lsdException w:name="Grid Table 1 Light Accent 3" w:uiPriority="46"/>
+    <w:lsdException w:name="Grid Table 2 Accent 3" w:uiPriority="47"/>
+    <w:lsdException w:name="Grid Table 3 Accent 3" w:uiPriority="48"/>
+    <w:lsdException w:name="Grid Table 4 Accent 3" w:uiPriority="49"/>
+    <w:lsdException w:name="Grid Table 5 Dark Accent 3" w:uiPriority="50"/>
+    <w:lsdException w:name="Grid Table 6 Colorful Accent 3" w:uiPriority="51"/>
+    <w:lsdException w:name="Grid Table 7 Colorful Accent 3" w:uiPriority="52"/>
+    <w:lsdException w:name="Grid Table 1 Light Accent 4" w:uiPriority="46"/>
+    <w:lsdException w:name="Grid Table 2 Accent 4" w:uiPriority="47"/>
+    <w:lsdException w:name="Grid Table 3 Accent 4" w:uiPriority="48"/>
+    <w:lsdException w:name="Grid Table 4 Accent 4" w:uiPriority="49"/>
+    <w:lsdException w:name="Grid Table 5 Dark Accent 4" w:uiPriority="50"/>
+    <w:lsdException w:name="Grid Table 6 Colorful Accent 4" w:uiPriority="51"/>
+    <w:lsdException w:name="Grid Table 7 Colorful Accent 4" w:uiPriority="52"/>
+    <w:lsdException w:name="Grid Table 1 Light Accent 5" w:uiPriority="46"/>
+    <w:lsdException w:name="Grid Table 2 Accent 5" w:uiPriority="47"/>
+    <w:lsdException w:name="Grid Table 3 Accent 5" w:uiPriority="48"/>
+    <w:lsdException w:name="Grid Table 4 Accent 5" w:uiPriority="49"/>
+    <w:lsdException w:name="Grid Table 5 Dark Accent 5" w:uiPriority="50"/>
+    <w:lsdException w:name="Grid Table 6 Colorful Accent 5" w:uiPriority="51"/>
+    <w:lsdException w:name="Grid Table 7 Colorful Accent 5" w:uiPriority="52"/>
+    <w:lsdException w:name="Grid Table 1 Light Accent 6" w:uiPriority="46"/>
+    <w:lsdException w:name="Grid Table 2 Accent 6" w:uiPriority="47"/>
+    <w:lsdException w:name="Grid Table 3 Accent 6" w:uiPriority="48"/>
+    <w:lsdException w:name="Grid Table 4 Accent 6" w:uiPriority="49"/>
+    <w:lsdException w:name="Grid Table 5 Dark Accent 6" w:uiPriority="50"/>
+    <w:lsdException w:name="Grid Table 6 Colorful Accent 6" w:uiPriority="51"/>
+    <w:lsdException w:name="Grid Table 7 Colorful Accent 6" w:uiPriority="52"/>
+    <w:lsdException w:name="List Table 1 Light" w:uiPriority="46"/>
+    <w:lsdException w:name="List Table 2" w:uiPriority="47"/>
+    <w:lsdException w:name="List Table 3" w:uiPriority="48"/>
+    <w:lsdException w:name="List Table 4" w:uiPriority="49"/>
+    <w:lsdException w:name="List Table 5 Dark" w:uiPriority="50"/>
+    <w:lsdException w:name="List Table 6 Colorful" w:uiPriority="51"/>
+    <w:lsdException w:name="List Table 7 Colorful" w:uiPriority="52"/>
+    <w:lsdException w:name="List Table 1 Light Accent 1" w:uiPriority="46"/>
+    <w:lsdException w:name="List Table 2 Accent 1" w:uiPriority="47"/>
+    <w:lsdException w:name="List Table 3 Accent 1" w:uiPriority="48"/>
+    <w:lsdException w:name="List Table 4 Accent 1" w:uiPriority="49"/>
+    <w:lsdException w:name="List Table 5 Dark Accent 1" w:uiPriority="50"/>
+    <w:lsdException w:name="List Table 6 Colorful Accent 1" w:uiPriority="51"/>
+    <w:lsdException w:name="List Table 7 Colorful Accent 1" w:uiPriority="52"/>
+    <w:lsdException w:name="List Table 1 Light Accent 2" w:uiPriority="46"/>
+    <w:lsdException w:name="List Table 2 Accent 2" w:uiPriority="47"/>
+    <w:lsdException w:name="List Table 3 Accent 2" w:uiPriority="48"/>
+    <w:lsdException w:name="List Table 4 Accent 2" w:uiPriority="49"/>
+    <w:lsdException w:name="List Table 5 Dark Accent 2" w:uiPriority="50"/>
+    <w:lsdException w:name="List Table 6 Colorful Accent 2" w:uiPriority="51"/>
+    <w:lsdException w:name="List Table 7 Colorful Accent 2" w:uiPriority="52"/>
+    <w:lsdException w:name="List Table 1 Light Accent 3" w:uiPriority="46"/>
+    <w:lsdException w:name="List Table 2 Accent 3" w:uiPriority="47"/>
+    <w:lsdException w:name="List Table 3 Accent 3" w:uiPriority="48"/>
+    <w:lsdException w:name="List Table 4 Accent 3" w:uiPriority="49"/>
+    <w:lsdException w:name="List Table 5 Dark Accent 3" w:uiPriority="50"/>
+    <w:lsdException w:name="List Table 6 Colorful Accent 3" w:uiPriority="51"/>
+    <w:lsdException w:name="List Table 7 Colorful Accent 3" w:uiPriority="52"/>
+    <w:lsdException w:name="List Table 1 Light Accent 4" w:uiPriority="46"/>
+    <w:lsdException w:name="List Table 2 Accent 4" w:uiPriority="47"/>
+    <w:lsdException w:name="List Table 3 Accent 4" w:uiPriority="48"/>
+    <w:lsdException w:name="List Table 4 Accent 4" w:uiPriority="49"/>
+    <w:lsdException w:name="List Table 5 Dark Accent 4" w:uiPriority="50"/>
+    <w:lsdException w:name="List Table 6 Colorful Accent 4" w:uiPriority="51"/>
+    <w:lsdException w:name="List Table 7 Colorful Accent 4" w:uiPriority="52"/>
+    <w:lsdException w:name="List Table 1 Light Accent 5" w:uiPriority="46"/>
+    <w:lsdException w:name="List Table 2 Accent 5" w:uiPriority="47"/>
+    <w:lsdException w:name="List Table 3 Accent 5" w:uiPriority="48"/>
+    <w:lsdException w:name="List Table 4 Accent 5" w:uiPriority="49"/>
+    <w:lsdException w:name="List Table 5 Dark Accent 5" w:uiPriority="50"/>
+    <w:lsdException w:name="List Table 6 Colorful Accent 5" w:uiPriority="51"/>
+    <w:lsdException w:name="List Table 7 Colorful Accent 5" w:uiPriority="52"/>
+    <w:lsdException w:name="List Table 1 Light Accent 6" w:uiPriority="46"/>
+    <w:lsdException w:name="List Table 2 Accent 6" w:uiPriority="47"/>
+    <w:lsdException w:name="List Table 3 Accent 6" w:uiPriority="48"/>
+    <w:lsdException w:name="List Table 4 Accent 6" w:uiPriority="49"/>
+    <w:lsdException w:name="List Table 5 Dark Accent 6" w:uiPriority="50"/>
+    <w:lsdException w:name="List Table 6 Colorful Accent 6" w:uiPriority="51"/>
+    <w:lsdException w:name="List Table 7 Colorful Accent 6" w:uiPriority="52"/>
+    <w:lsdException w:name="Mention" w:semiHidden="1" w:unhideWhenUsed="1"/>
+    <w:lsdException w:name="Smart Hyperlink" w:semiHidden="1" w:unhideWhenUsed="1"/>
+    <w:lsdException w:name="Hashtag" w:semiHidden="1" w:unhideWhenUsed="1"/>
+    <w:lsdException w:name="Unresolved Mention" w:semiHidden="1" w:unhideWhenUsed="1"/>
+    <w:lsdException w:name="Smart Link" w:semiHidden="1" w:unhideWhenUsed="1"/>
   </w:latentStyles>
   <w:style w:type="paragraph" w:default="1" w:styleId="a">
     <w:name w:val="Normal"/>
@@ -3490,7 +3528,7 @@
     <w:name w:val="heading 2"/>
     <w:basedOn w:val="a"/>
     <w:next w:val="a"/>
-    <w:link w:val="2Char"/>
+    <w:link w:val="20"/>
     <w:uiPriority w:val="9"/>
     <w:unhideWhenUsed/>
     <w:qFormat/>
@@ -3536,8 +3574,8 @@
     <w:semiHidden/>
     <w:unhideWhenUsed/>
   </w:style>
-  <w:style w:type="character" w:customStyle="1" w:styleId="2Char">
-    <w:name w:val="标题 2 Char"/>
+  <w:style w:type="character" w:customStyle="1" w:styleId="20">
+    <w:name w:val="标题 2 字符"/>
     <w:basedOn w:val="a0"/>
     <w:link w:val="2"/>
     <w:uiPriority w:val="9"/>
@@ -3553,7 +3591,7 @@
   <w:style w:type="paragraph" w:styleId="a3">
     <w:name w:val="List Paragraph"/>
     <w:basedOn w:val="a"/>
-    <w:link w:val="Char"/>
+    <w:link w:val="a4"/>
     <w:uiPriority w:val="99"/>
     <w:qFormat/>
     <w:rsid w:val="00254254"/>
@@ -3561,269 +3599,13 @@
       <w:ind w:firstLineChars="200" w:firstLine="420"/>
     </w:pPr>
   </w:style>
-  <w:style w:type="character" w:customStyle="1" w:styleId="Char">
-    <w:name w:val="列出段落 Char"/>
+  <w:style w:type="character" w:customStyle="1" w:styleId="a4">
+    <w:name w:val="列表段落 字符"/>
     <w:link w:val="a3"/>
     <w:uiPriority w:val="99"/>
     <w:rsid w:val="00254254"/>
   </w:style>
-  <w:style w:type="character" w:styleId="a4">
-    <w:name w:val="Hyperlink"/>
-    <w:basedOn w:val="a0"/>
-    <w:uiPriority w:val="99"/>
-    <w:unhideWhenUsed/>
-    <w:rsid w:val="00731F55"/>
-    <w:rPr>
-      <w:color w:val="0000FF" w:themeColor="hyperlink"/>
-      <w:u w:val="single"/>
-    </w:rPr>
-  </w:style>
-</w:styles>
-</file>
-
-<file path=word/stylesWithEffects.xml><?xml version="1.0" encoding="utf-8"?>
-<w:styles xmlns:wpc="http://schemas.microsoft.com/office/word/2010/wordprocessingCanvas" xmlns:mc="http://schemas.openxmlformats.org/markup-compatibility/2006" xmlns:o="urn:schemas-microsoft-com:office:office" xmlns:r="http://schemas.openxmlformats.org/officeDocument/2006/relationships" xmlns:m="http://schemas.openxmlformats.org/officeDocument/2006/math" xmlns:v="urn:schemas-microsoft-com:vml" xmlns:wp14="http://schemas.microsoft.com/office/word/2010/wordprocessingDrawing" xmlns:wp="http://schemas.openxmlformats.org/drawingml/2006/wordprocessingDrawing" xmlns:w10="urn:schemas-microsoft-com:office:word" xmlns:w="http://schemas.openxmlformats.org/wordprocessingml/2006/main" xmlns:w14="http://schemas.microsoft.com/office/word/2010/wordml" xmlns:wpg="http://schemas.microsoft.com/office/word/2010/wordprocessingGroup" xmlns:wpi="http://schemas.microsoft.com/office/word/2010/wordprocessingInk" xmlns:wne="http://schemas.microsoft.com/office/word/2006/wordml" xmlns:wps="http://schemas.microsoft.com/office/word/2010/wordprocessingShape" mc:Ignorable="w14 wp14">
-  <w:docDefaults>
-    <w:rPrDefault>
-      <w:rPr>
-        <w:rFonts w:asciiTheme="minorHAnsi" w:eastAsiaTheme="minorEastAsia" w:hAnsiTheme="minorHAnsi" w:cstheme="minorBidi"/>
-        <w:kern w:val="2"/>
-        <w:sz w:val="21"/>
-        <w:szCs w:val="22"/>
-        <w:lang w:val="en-US" w:eastAsia="zh-CN" w:bidi="ar-SA"/>
-      </w:rPr>
-    </w:rPrDefault>
-    <w:pPrDefault/>
-  </w:docDefaults>
-  <w:latentStyles w:defLockedState="0" w:defUIPriority="99" w:defSemiHidden="1" w:defUnhideWhenUsed="1" w:defQFormat="0" w:count="267">
-    <w:lsdException w:name="Normal" w:semiHidden="0" w:uiPriority="0" w:unhideWhenUsed="0" w:qFormat="1"/>
-    <w:lsdException w:name="heading 1" w:semiHidden="0" w:uiPriority="9" w:unhideWhenUsed="0" w:qFormat="1"/>
-    <w:lsdException w:name="heading 2" w:uiPriority="9" w:qFormat="1"/>
-    <w:lsdException w:name="heading 3" w:uiPriority="9" w:qFormat="1"/>
-    <w:lsdException w:name="heading 4" w:uiPriority="9" w:qFormat="1"/>
-    <w:lsdException w:name="heading 5" w:uiPriority="9" w:qFormat="1"/>
-    <w:lsdException w:name="heading 6" w:uiPriority="9" w:qFormat="1"/>
-    <w:lsdException w:name="heading 7" w:uiPriority="9" w:qFormat="1"/>
-    <w:lsdException w:name="heading 8" w:uiPriority="9" w:qFormat="1"/>
-    <w:lsdException w:name="heading 9" w:uiPriority="9" w:qFormat="1"/>
-    <w:lsdException w:name="toc 1" w:uiPriority="39"/>
-    <w:lsdException w:name="toc 2" w:uiPriority="39"/>
-    <w:lsdException w:name="toc 3" w:uiPriority="39"/>
-    <w:lsdException w:name="toc 4" w:uiPriority="39"/>
-    <w:lsdException w:name="toc 5" w:uiPriority="39"/>
-    <w:lsdException w:name="toc 6" w:uiPriority="39"/>
-    <w:lsdException w:name="toc 7" w:uiPriority="39"/>
-    <w:lsdException w:name="toc 8" w:uiPriority="39"/>
-    <w:lsdException w:name="toc 9" w:uiPriority="39"/>
-    <w:lsdException w:name="caption" w:uiPriority="35" w:qFormat="1"/>
-    <w:lsdException w:name="Title" w:semiHidden="0" w:uiPriority="10" w:unhideWhenUsed="0" w:qFormat="1"/>
-    <w:lsdException w:name="Default Paragraph Font" w:uiPriority="1"/>
-    <w:lsdException w:name="Subtitle" w:semiHidden="0" w:uiPriority="11" w:unhideWhenUsed="0" w:qFormat="1"/>
-    <w:lsdException w:name="Strong" w:semiHidden="0" w:uiPriority="22" w:unhideWhenUsed="0" w:qFormat="1"/>
-    <w:lsdException w:name="Emphasis" w:semiHidden="0" w:uiPriority="20" w:unhideWhenUsed="0" w:qFormat="1"/>
-    <w:lsdException w:name="Table Grid" w:semiHidden="0" w:uiPriority="59" w:unhideWhenUsed="0"/>
-    <w:lsdException w:name="Placeholder Text" w:unhideWhenUsed="0"/>
-    <w:lsdException w:name="No Spacing" w:semiHidden="0" w:uiPriority="1" w:unhideWhenUsed="0" w:qFormat="1"/>
-    <w:lsdException w:name="Light Shading" w:semiHidden="0" w:uiPriority="60" w:unhideWhenUsed="0"/>
-    <w:lsdException w:name="Light List" w:semiHidden="0" w:uiPriority="61" w:unhideWhenUsed="0"/>
-    <w:lsdException w:name="Light Grid" w:semiHidden="0" w:uiPriority="62" w:unhideWhenUsed="0"/>
-    <w:lsdException w:name="Medium Shading 1" w:semiHidden="0" w:uiPriority="63" w:unhideWhenUsed="0"/>
-    <w:lsdException w:name="Medium Shading 2" w:semiHidden="0" w:uiPriority="64" w:unhideWhenUsed="0"/>
-    <w:lsdException w:name="Medium List 1" w:semiHidden="0" w:uiPriority="65" w:unhideWhenUsed="0"/>
-    <w:lsdException w:name="Medium List 2" w:semiHidden="0" w:uiPriority="66" w:unhideWhenUsed="0"/>
-    <w:lsdException w:name="Medium Grid 1" w:semiHidden="0" w:uiPriority="67" w:unhideWhenUsed="0"/>
-    <w:lsdException w:name="Medium Grid 2" w:semiHidden="0" w:uiPriority="68" w:unhideWhenUsed="0"/>
-    <w:lsdException w:name="Medium Grid 3" w:semiHidden="0" w:uiPriority="69" w:unhideWhenUsed="0"/>
-    <w:lsdException w:name="Dark List" w:semiHidden="0" w:uiPriority="70" w:unhideWhenUsed="0"/>
-    <w:lsdException w:name="Colorful Shading" w:semiHidden="0" w:uiPriority="71" w:unhideWhenUsed="0"/>
-    <w:lsdException w:name="Colorful List" w:semiHidden="0" w:uiPriority="72" w:unhideWhenUsed="0"/>
-    <w:lsdException w:name="Colorful Grid" w:semiHidden="0" w:uiPriority="73" w:unhideWhenUsed="0"/>
-    <w:lsdException w:name="Light Shading Accent 1" w:semiHidden="0" w:uiPriority="60" w:unhideWhenUsed="0"/>
-    <w:lsdException w:name="Light List Accent 1" w:semiHidden="0" w:uiPriority="61" w:unhideWhenUsed="0"/>
-    <w:lsdException w:name="Light Grid Accent 1" w:semiHidden="0" w:uiPriority="62" w:unhideWhenUsed="0"/>
-    <w:lsdException w:name="Medium Shading 1 Accent 1" w:semiHidden="0" w:uiPriority="63" w:unhideWhenUsed="0"/>
-    <w:lsdException w:name="Medium Shading 2 Accent 1" w:semiHidden="0" w:uiPriority="64" w:unhideWhenUsed="0"/>
-    <w:lsdException w:name="Medium List 1 Accent 1" w:semiHidden="0" w:uiPriority="65" w:unhideWhenUsed="0"/>
-    <w:lsdException w:name="Revision" w:unhideWhenUsed="0"/>
-    <w:lsdException w:name="List Paragraph" w:semiHidden="0" w:unhideWhenUsed="0" w:qFormat="1"/>
-    <w:lsdException w:name="Quote" w:semiHidden="0" w:uiPriority="29" w:unhideWhenUsed="0" w:qFormat="1"/>
-    <w:lsdException w:name="Intense Quote" w:semiHidden="0" w:uiPriority="30" w:unhideWhenUsed="0" w:qFormat="1"/>
-    <w:lsdException w:name="Medium List 2 Accent 1" w:semiHidden="0" w:uiPriority="66" w:unhideWhenUsed="0"/>
-    <w:lsdException w:name="Medium Grid 1 Accent 1" w:semiHidden="0" w:uiPriority="67" w:unhideWhenUsed="0"/>
-    <w:lsdException w:name="Medium Grid 2 Accent 1" w:semiHidden="0" w:uiPriority="68" w:unhideWhenUsed="0"/>
-    <w:lsdException w:name="Medium Grid 3 Accent 1" w:semiHidden="0" w:uiPriority="69" w:unhideWhenUsed="0"/>
-    <w:lsdException w:name="Dark List Accent 1" w:semiHidden="0" w:uiPriority="70" w:unhideWhenUsed="0"/>
-    <w:lsdException w:name="Colorful Shading Accent 1" w:semiHidden="0" w:uiPriority="71" w:unhideWhenUsed="0"/>
-    <w:lsdException w:name="Colorful List Accent 1" w:semiHidden="0" w:uiPriority="72" w:unhideWhenUsed="0"/>
-    <w:lsdException w:name="Colorful Grid Accent 1" w:semiHidden="0" w:uiPriority="73" w:unhideWhenUsed="0"/>
-    <w:lsdException w:name="Light Shading Accent 2" w:semiHidden="0" w:uiPriority="60" w:unhideWhenUsed="0"/>
-    <w:lsdException w:name="Light List Accent 2" w:semiHidden="0" w:uiPriority="61" w:unhideWhenUsed="0"/>
-    <w:lsdException w:name="Light Grid Accent 2" w:semiHidden="0" w:uiPriority="62" w:unhideWhenUsed="0"/>
-    <w:lsdException w:name="Medium Shading 1 Accent 2" w:semiHidden="0" w:uiPriority="63" w:unhideWhenUsed="0"/>
-    <w:lsdException w:name="Medium Shading 2 Accent 2" w:semiHidden="0" w:uiPriority="64" w:unhideWhenUsed="0"/>
-    <w:lsdException w:name="Medium List 1 Accent 2" w:semiHidden="0" w:uiPriority="65" w:unhideWhenUsed="0"/>
-    <w:lsdException w:name="Medium List 2 Accent 2" w:semiHidden="0" w:uiPriority="66" w:unhideWhenUsed="0"/>
-    <w:lsdException w:name="Medium Grid 1 Accent 2" w:semiHidden="0" w:uiPriority="67" w:unhideWhenUsed="0"/>
-    <w:lsdException w:name="Medium Grid 2 Accent 2" w:semiHidden="0" w:uiPriority="68" w:unhideWhenUsed="0"/>
-    <w:lsdException w:name="Medium Grid 3 Accent 2" w:semiHidden="0" w:uiPriority="69" w:unhideWhenUsed="0"/>
-    <w:lsdException w:name="Dark List Accent 2" w:semiHidden="0" w:uiPriority="70" w:unhideWhenUsed="0"/>
-    <w:lsdException w:name="Colorful Shading Accent 2" w:semiHidden="0" w:uiPriority="71" w:unhideWhenUsed="0"/>
-    <w:lsdException w:name="Colorful List Accent 2" w:semiHidden="0" w:uiPriority="72" w:unhideWhenUsed="0"/>
-    <w:lsdException w:name="Colorful Grid Accent 2" w:semiHidden="0" w:uiPriority="73" w:unhideWhenUsed="0"/>
-    <w:lsdException w:name="Light Shading Accent 3" w:semiHidden="0" w:uiPriority="60" w:unhideWhenUsed="0"/>
-    <w:lsdException w:name="Light List Accent 3" w:semiHidden="0" w:uiPriority="61" w:unhideWhenUsed="0"/>
-    <w:lsdException w:name="Light Grid Accent 3" w:semiHidden="0" w:uiPriority="62" w:unhideWhenUsed="0"/>
-    <w:lsdException w:name="Medium Shading 1 Accent 3" w:semiHidden="0" w:uiPriority="63" w:unhideWhenUsed="0"/>
-    <w:lsdException w:name="Medium Shading 2 Accent 3" w:semiHidden="0" w:uiPriority="64" w:unhideWhenUsed="0"/>
-    <w:lsdException w:name="Medium List 1 Accent 3" w:semiHidden="0" w:uiPriority="65" w:unhideWhenUsed="0"/>
-    <w:lsdException w:name="Medium List 2 Accent 3" w:semiHidden="0" w:uiPriority="66" w:unhideWhenUsed="0"/>
-    <w:lsdException w:name="Medium Grid 1 Accent 3" w:semiHidden="0" w:uiPriority="67" w:unhideWhenUsed="0"/>
-    <w:lsdException w:name="Medium Grid 2 Accent 3" w:semiHidden="0" w:uiPriority="68" w:unhideWhenUsed="0"/>
-    <w:lsdException w:name="Medium Grid 3 Accent 3" w:semiHidden="0" w:uiPriority="69" w:unhideWhenUsed="0"/>
-    <w:lsdException w:name="Dark List Accent 3" w:semiHidden="0" w:uiPriority="70" w:unhideWhenUsed="0"/>
-    <w:lsdException w:name="Colorful Shading Accent 3" w:semiHidden="0" w:uiPriority="71" w:unhideWhenUsed="0"/>
-    <w:lsdException w:name="Colorful List Accent 3" w:semiHidden="0" w:uiPriority="72" w:unhideWhenUsed="0"/>
-    <w:lsdException w:name="Colorful Grid Accent 3" w:semiHidden="0" w:uiPriority="73" w:unhideWhenUsed="0"/>
-    <w:lsdException w:name="Light Shading Accent 4" w:semiHidden="0" w:uiPriority="60" w:unhideWhenUsed="0"/>
-    <w:lsdException w:name="Light List Accent 4" w:semiHidden="0" w:uiPriority="61" w:unhideWhenUsed="0"/>
-    <w:lsdException w:name="Light Grid Accent 4" w:semiHidden="0" w:uiPriority="62" w:unhideWhenUsed="0"/>
-    <w:lsdException w:name="Medium Shading 1 Accent 4" w:semiHidden="0" w:uiPriority="63" w:unhideWhenUsed="0"/>
-    <w:lsdException w:name="Medium Shading 2 Accent 4" w:semiHidden="0" w:uiPriority="64" w:unhideWhenUsed="0"/>
-    <w:lsdException w:name="Medium List 1 Accent 4" w:semiHidden="0" w:uiPriority="65" w:unhideWhenUsed="0"/>
-    <w:lsdException w:name="Medium List 2 Accent 4" w:semiHidden="0" w:uiPriority="66" w:unhideWhenUsed="0"/>
-    <w:lsdException w:name="Medium Grid 1 Accent 4" w:semiHidden="0" w:uiPriority="67" w:unhideWhenUsed="0"/>
-    <w:lsdException w:name="Medium Grid 2 Accent 4" w:semiHidden="0" w:uiPriority="68" w:unhideWhenUsed="0"/>
-    <w:lsdException w:name="Medium Grid 3 Accent 4" w:semiHidden="0" w:uiPriority="69" w:unhideWhenUsed="0"/>
-    <w:lsdException w:name="Dark List Accent 4" w:semiHidden="0" w:uiPriority="70" w:unhideWhenUsed="0"/>
-    <w:lsdException w:name="Colorful Shading Accent 4" w:semiHidden="0" w:uiPriority="71" w:unhideWhenUsed="0"/>
-    <w:lsdException w:name="Colorful List Accent 4" w:semiHidden="0" w:uiPriority="72" w:unhideWhenUsed="0"/>
-    <w:lsdException w:name="Colorful Grid Accent 4" w:semiHidden="0" w:uiPriority="73" w:unhideWhenUsed="0"/>
-    <w:lsdException w:name="Light Shading Accent 5" w:semiHidden="0" w:uiPriority="60" w:unhideWhenUsed="0"/>
-    <w:lsdException w:name="Light List Accent 5" w:semiHidden="0" w:uiPriority="61" w:unhideWhenUsed="0"/>
-    <w:lsdException w:name="Light Grid Accent 5" w:semiHidden="0" w:uiPriority="62" w:unhideWhenUsed="0"/>
-    <w:lsdException w:name="Medium Shading 1 Accent 5" w:semiHidden="0" w:uiPriority="63" w:unhideWhenUsed="0"/>
-    <w:lsdException w:name="Medium Shading 2 Accent 5" w:semiHidden="0" w:uiPriority="64" w:unhideWhenUsed="0"/>
-    <w:lsdException w:name="Medium List 1 Accent 5" w:semiHidden="0" w:uiPriority="65" w:unhideWhenUsed="0"/>
-    <w:lsdException w:name="Medium List 2 Accent 5" w:semiHidden="0" w:uiPriority="66" w:unhideWhenUsed="0"/>
-    <w:lsdException w:name="Medium Grid 1 Accent 5" w:semiHidden="0" w:uiPriority="67" w:unhideWhenUsed="0"/>
-    <w:lsdException w:name="Medium Grid 2 Accent 5" w:semiHidden="0" w:uiPriority="68" w:unhideWhenUsed="0"/>
-    <w:lsdException w:name="Medium Grid 3 Accent 5" w:semiHidden="0" w:uiPriority="69" w:unhideWhenUsed="0"/>
-    <w:lsdException w:name="Dark List Accent 5" w:semiHidden="0" w:uiPriority="70" w:unhideWhenUsed="0"/>
-    <w:lsdException w:name="Colorful Shading Accent 5" w:semiHidden="0" w:uiPriority="71" w:unhideWhenUsed="0"/>
-    <w:lsdException w:name="Colorful List Accent 5" w:semiHidden="0" w:uiPriority="72" w:unhideWhenUsed="0"/>
-    <w:lsdException w:name="Colorful Grid Accent 5" w:semiHidden="0" w:uiPriority="73" w:unhideWhenUsed="0"/>
-    <w:lsdException w:name="Light Shading Accent 6" w:semiHidden="0" w:uiPriority="60" w:unhideWhenUsed="0"/>
-    <w:lsdException w:name="Light List Accent 6" w:semiHidden="0" w:uiPriority="61" w:unhideWhenUsed="0"/>
-    <w:lsdException w:name="Light Grid Accent 6" w:semiHidden="0" w:uiPriority="62" w:unhideWhenUsed="0"/>
-    <w:lsdException w:name="Medium Shading 1 Accent 6" w:semiHidden="0" w:uiPriority="63" w:unhideWhenUsed="0"/>
-    <w:lsdException w:name="Medium Shading 2 Accent 6" w:semiHidden="0" w:uiPriority="64" w:unhideWhenUsed="0"/>
-    <w:lsdException w:name="Medium List 1 Accent 6" w:semiHidden="0" w:uiPriority="65" w:unhideWhenUsed="0"/>
-    <w:lsdException w:name="Medium List 2 Accent 6" w:semiHidden="0" w:uiPriority="66" w:unhideWhenUsed="0"/>
-    <w:lsdException w:name="Medium Grid 1 Accent 6" w:semiHidden="0" w:uiPriority="67" w:unhideWhenUsed="0"/>
-    <w:lsdException w:name="Medium Grid 2 Accent 6" w:semiHidden="0" w:uiPriority="68" w:unhideWhenUsed="0"/>
-    <w:lsdException w:name="Medium Grid 3 Accent 6" w:semiHidden="0" w:uiPriority="69" w:unhideWhenUsed="0"/>
-    <w:lsdException w:name="Dark List Accent 6" w:semiHidden="0" w:uiPriority="70" w:unhideWhenUsed="0"/>
-    <w:lsdException w:name="Colorful Shading Accent 6" w:semiHidden="0" w:uiPriority="71" w:unhideWhenUsed="0"/>
-    <w:lsdException w:name="Colorful List Accent 6" w:semiHidden="0" w:uiPriority="72" w:unhideWhenUsed="0"/>
-    <w:lsdException w:name="Colorful Grid Accent 6" w:semiHidden="0" w:uiPriority="73" w:unhideWhenUsed="0"/>
-    <w:lsdException w:name="Subtle Emphasis" w:semiHidden="0" w:uiPriority="19" w:unhideWhenUsed="0" w:qFormat="1"/>
-    <w:lsdException w:name="Intense Emphasis" w:semiHidden="0" w:uiPriority="21" w:unhideWhenUsed="0" w:qFormat="1"/>
-    <w:lsdException w:name="Subtle Reference" w:semiHidden="0" w:uiPriority="31" w:unhideWhenUsed="0" w:qFormat="1"/>
-    <w:lsdException w:name="Intense Reference" w:semiHidden="0" w:uiPriority="32" w:unhideWhenUsed="0" w:qFormat="1"/>
-    <w:lsdException w:name="Book Title" w:semiHidden="0" w:uiPriority="33" w:unhideWhenUsed="0" w:qFormat="1"/>
-    <w:lsdException w:name="Bibliography" w:uiPriority="37"/>
-    <w:lsdException w:name="TOC Heading" w:uiPriority="39" w:qFormat="1"/>
-  </w:latentStyles>
-  <w:style w:type="paragraph" w:default="1" w:styleId="a">
-    <w:name w:val="Normal"/>
-    <w:qFormat/>
-    <w:pPr>
-      <w:widowControl w:val="0"/>
-      <w:jc w:val="both"/>
-    </w:pPr>
-  </w:style>
-  <w:style w:type="paragraph" w:styleId="2">
-    <w:name w:val="heading 2"/>
-    <w:basedOn w:val="a"/>
-    <w:next w:val="a"/>
-    <w:link w:val="2Char"/>
-    <w:uiPriority w:val="9"/>
-    <w:unhideWhenUsed/>
-    <w:qFormat/>
-    <w:rsid w:val="00254254"/>
-    <w:pPr>
-      <w:keepNext/>
-      <w:keepLines/>
-      <w:spacing w:before="260" w:after="260" w:line="416" w:lineRule="auto"/>
-      <w:outlineLvl w:val="1"/>
-    </w:pPr>
-    <w:rPr>
-      <w:rFonts w:asciiTheme="majorHAnsi" w:eastAsiaTheme="majorEastAsia" w:hAnsiTheme="majorHAnsi" w:cstheme="majorBidi"/>
-      <w:b/>
-      <w:bCs/>
-      <w:sz w:val="32"/>
-      <w:szCs w:val="32"/>
-    </w:rPr>
-  </w:style>
-  <w:style w:type="character" w:default="1" w:styleId="a0">
-    <w:name w:val="Default Paragraph Font"/>
-    <w:uiPriority w:val="1"/>
-    <w:semiHidden/>
-    <w:unhideWhenUsed/>
-  </w:style>
-  <w:style w:type="table" w:default="1" w:styleId="a1">
-    <w:name w:val="Normal Table"/>
-    <w:uiPriority w:val="99"/>
-    <w:semiHidden/>
-    <w:unhideWhenUsed/>
-    <w:tblPr>
-      <w:tblInd w:w="0" w:type="dxa"/>
-      <w:tblCellMar>
-        <w:top w:w="0" w:type="dxa"/>
-        <w:left w:w="108" w:type="dxa"/>
-        <w:bottom w:w="0" w:type="dxa"/>
-        <w:right w:w="108" w:type="dxa"/>
-      </w:tblCellMar>
-    </w:tblPr>
-  </w:style>
-  <w:style w:type="numbering" w:default="1" w:styleId="a2">
-    <w:name w:val="No List"/>
-    <w:uiPriority w:val="99"/>
-    <w:semiHidden/>
-    <w:unhideWhenUsed/>
-  </w:style>
-  <w:style w:type="character" w:customStyle="1" w:styleId="2Char">
-    <w:name w:val="标题 2 Char"/>
-    <w:basedOn w:val="a0"/>
-    <w:link w:val="2"/>
-    <w:uiPriority w:val="9"/>
-    <w:rsid w:val="00254254"/>
-    <w:rPr>
-      <w:rFonts w:asciiTheme="majorHAnsi" w:eastAsiaTheme="majorEastAsia" w:hAnsiTheme="majorHAnsi" w:cstheme="majorBidi"/>
-      <w:b/>
-      <w:bCs/>
-      <w:sz w:val="32"/>
-      <w:szCs w:val="32"/>
-    </w:rPr>
-  </w:style>
-  <w:style w:type="paragraph" w:styleId="a3">
-    <w:name w:val="List Paragraph"/>
-    <w:basedOn w:val="a"/>
-    <w:link w:val="Char"/>
-    <w:uiPriority w:val="99"/>
-    <w:qFormat/>
-    <w:rsid w:val="00254254"/>
-    <w:pPr>
-      <w:ind w:firstLineChars="200" w:firstLine="420"/>
-    </w:pPr>
-  </w:style>
-  <w:style w:type="character" w:customStyle="1" w:styleId="Char">
-    <w:name w:val="列出段落 Char"/>
-    <w:link w:val="a3"/>
-    <w:uiPriority w:val="99"/>
-    <w:rsid w:val="00254254"/>
-  </w:style>
-  <w:style w:type="character" w:styleId="a4">
+  <w:style w:type="character" w:styleId="a5">
     <w:name w:val="Hyperlink"/>
     <w:basedOn w:val="a0"/>
     <w:uiPriority w:val="99"/>

</xml_diff>